<commit_message>
Vamos pibe que ya casi acabamos
</commit_message>
<xml_diff>
--- a/DOCUMENTACIÓN REQUERIMIENTOS FUNCIONALES.docx
+++ b/DOCUMENTACIÓN REQUERIMIENTOS FUNCIONALES.docx
@@ -375,7 +375,17 @@
                 <w:szCs w:val="24"/>
                 <w:lang w:eastAsia="es-CO"/>
               </w:rPr>
-              <w:t>La información del comparendo encontrado</w:t>
+              <w:t> </w:t>
+            </w:r>
+            <w:r>
+              <w:rPr>
+                <w:rFonts w:ascii="Times New Roman" w:eastAsia="Times New Roman" w:hAnsi="Times New Roman" w:cs="Times New Roman"/>
+                <w:color w:val="000000"/>
+                <w:sz w:val="24"/>
+                <w:szCs w:val="24"/>
+                <w:lang w:eastAsia="es-CO"/>
+              </w:rPr>
+              <w:t>La información del comparendo encontrado, si hubo coincidencia.</w:t>
             </w:r>
           </w:p>
         </w:tc>
@@ -593,17 +603,7 @@
                 <w:szCs w:val="24"/>
                 <w:lang w:eastAsia="es-CO"/>
               </w:rPr>
-              <w:t xml:space="preserve"> </w:t>
-            </w:r>
-            <w:r>
-              <w:rPr>
-                <w:rFonts w:ascii="Times New Roman" w:eastAsia="Times New Roman" w:hAnsi="Times New Roman" w:cs="Times New Roman"/>
-                <w:color w:val="FFFFFF"/>
-                <w:sz w:val="24"/>
-                <w:szCs w:val="24"/>
-                <w:lang w:eastAsia="es-CO"/>
-              </w:rPr>
-              <w:t>Dar los comparendos ordenados para una fecha dada</w:t>
+              <w:t xml:space="preserve"> Dar los comparendos ordenados para una fecha dada</w:t>
             </w:r>
             <w:r>
               <w:rPr>
@@ -981,6 +981,16 @@
                 <w:lang w:eastAsia="es-CO"/>
               </w:rPr>
             </w:pPr>
+            <w:r>
+              <w:rPr>
+                <w:rFonts w:ascii="Times New Roman" w:eastAsia="Times New Roman" w:hAnsi="Times New Roman" w:cs="Times New Roman"/>
+                <w:color w:val="000000"/>
+                <w:sz w:val="24"/>
+                <w:szCs w:val="24"/>
+                <w:lang w:eastAsia="es-CO"/>
+              </w:rPr>
+              <w:t>N</w:t>
+            </w:r>
           </w:p>
         </w:tc>
       </w:tr>
@@ -1048,7 +1058,7 @@
                 <w:szCs w:val="24"/>
                 <w:lang w:eastAsia="es-CO"/>
               </w:rPr>
-              <w:t>3. Comparar el número de comparendos por código para dos fechas dadas</w:t>
+              <w:t xml:space="preserve">3. Comparar el número de comparendos por código </w:t>
             </w:r>
             <w:r>
               <w:rPr>
@@ -1058,7 +1068,17 @@
                 <w:szCs w:val="24"/>
                 <w:lang w:eastAsia="es-CO"/>
               </w:rPr>
-              <w:t xml:space="preserve"> </w:t>
+              <w:t xml:space="preserve">Infracción </w:t>
+            </w:r>
+            <w:r>
+              <w:rPr>
+                <w:rFonts w:ascii="Times New Roman" w:eastAsia="Times New Roman" w:hAnsi="Times New Roman" w:cs="Times New Roman"/>
+                <w:color w:val="FFFFFF"/>
+                <w:sz w:val="24"/>
+                <w:szCs w:val="24"/>
+                <w:lang w:eastAsia="es-CO"/>
+              </w:rPr>
+              <w:t xml:space="preserve">para dos fechas dadas </w:t>
             </w:r>
           </w:p>
         </w:tc>
@@ -1238,27 +1258,35 @@
                 <w:lang w:eastAsia="es-CO"/>
               </w:rPr>
             </w:pPr>
-            <w:proofErr w:type="gramStart"/>
-            <w:r>
-              <w:rPr>
-                <w:rFonts w:ascii="Times New Roman" w:eastAsia="Times New Roman" w:hAnsi="Times New Roman" w:cs="Times New Roman"/>
-                <w:color w:val="000000"/>
-                <w:sz w:val="24"/>
-                <w:szCs w:val="24"/>
-                <w:lang w:eastAsia="es-CO"/>
-              </w:rPr>
-              <w:t>Las fechas a evaluar</w:t>
-            </w:r>
-            <w:proofErr w:type="gramEnd"/>
-            <w:r>
-              <w:rPr>
-                <w:rFonts w:ascii="Times New Roman" w:eastAsia="Times New Roman" w:hAnsi="Times New Roman" w:cs="Times New Roman"/>
-                <w:color w:val="000000"/>
-                <w:sz w:val="24"/>
-                <w:szCs w:val="24"/>
-                <w:lang w:eastAsia="es-CO"/>
-              </w:rPr>
-              <w:t xml:space="preserve"> en formato Año / Mes / Día</w:t>
+            <w:r>
+              <w:rPr>
+                <w:rFonts w:ascii="Times New Roman" w:eastAsia="Times New Roman" w:hAnsi="Times New Roman" w:cs="Times New Roman"/>
+                <w:color w:val="000000"/>
+                <w:sz w:val="24"/>
+                <w:szCs w:val="24"/>
+                <w:lang w:eastAsia="es-CO"/>
+              </w:rPr>
+              <w:t xml:space="preserve">Las fechas </w:t>
+            </w:r>
+            <w:r>
+              <w:rPr>
+                <w:rFonts w:ascii="Times New Roman" w:eastAsia="Times New Roman" w:hAnsi="Times New Roman" w:cs="Times New Roman"/>
+                <w:color w:val="000000"/>
+                <w:sz w:val="24"/>
+                <w:szCs w:val="24"/>
+                <w:lang w:eastAsia="es-CO"/>
+              </w:rPr>
+              <w:t>por</w:t>
+            </w:r>
+            <w:r>
+              <w:rPr>
+                <w:rFonts w:ascii="Times New Roman" w:eastAsia="Times New Roman" w:hAnsi="Times New Roman" w:cs="Times New Roman"/>
+                <w:color w:val="000000"/>
+                <w:sz w:val="24"/>
+                <w:szCs w:val="24"/>
+                <w:lang w:eastAsia="es-CO"/>
+              </w:rPr>
+              <w:t xml:space="preserve"> evaluar en formato Año / Mes / Día</w:t>
             </w:r>
           </w:p>
         </w:tc>
@@ -1415,9 +1443,31 @@
                 <w:color w:val="000000"/>
                 <w:sz w:val="24"/>
                 <w:szCs w:val="24"/>
-                <w:lang w:eastAsia="es-CO"/>
-              </w:rPr>
-            </w:pPr>
+                <w:vertAlign w:val="superscript"/>
+                <w:lang w:eastAsia="es-CO"/>
+              </w:rPr>
+            </w:pPr>
+            <w:r>
+              <w:rPr>
+                <w:rFonts w:ascii="Times New Roman" w:eastAsia="Times New Roman" w:hAnsi="Times New Roman" w:cs="Times New Roman"/>
+                <w:color w:val="000000"/>
+                <w:sz w:val="24"/>
+                <w:szCs w:val="24"/>
+                <w:lang w:eastAsia="es-CO"/>
+              </w:rPr>
+              <w:t>N</w:t>
+            </w:r>
+            <w:r>
+              <w:rPr>
+                <w:rFonts w:ascii="Times New Roman" w:eastAsia="Times New Roman" w:hAnsi="Times New Roman" w:cs="Times New Roman"/>
+                <w:color w:val="000000"/>
+                <w:sz w:val="24"/>
+                <w:szCs w:val="24"/>
+                <w:vertAlign w:val="superscript"/>
+                <w:lang w:eastAsia="es-CO"/>
+              </w:rPr>
+              <w:t>2</w:t>
+            </w:r>
           </w:p>
         </w:tc>
       </w:tr>
@@ -1481,6 +1531,28 @@
           <w:szCs w:val="24"/>
         </w:rPr>
       </w:pPr>
+    </w:p>
+    <w:p>
+      <w:pPr>
+        <w:spacing w:line="360" w:lineRule="auto"/>
+        <w:rPr>
+          <w:rFonts w:ascii="Times New Roman" w:hAnsi="Times New Roman" w:cs="Times New Roman"/>
+          <w:b/>
+          <w:bCs/>
+          <w:sz w:val="24"/>
+          <w:szCs w:val="24"/>
+        </w:rPr>
+      </w:pPr>
+      <w:r>
+        <w:rPr>
+          <w:rFonts w:ascii="Times New Roman" w:hAnsi="Times New Roman" w:cs="Times New Roman"/>
+          <w:b/>
+          <w:bCs/>
+          <w:sz w:val="24"/>
+          <w:szCs w:val="24"/>
+        </w:rPr>
+        <w:t>ESTUDIANTE B:</w:t>
+      </w:r>
     </w:p>
     <w:tbl>
       <w:tblPr>
@@ -1533,8 +1605,37 @@
                 <w:szCs w:val="24"/>
                 <w:lang w:eastAsia="es-CO"/>
               </w:rPr>
-              <w:lastRenderedPageBreak/>
-              <w:t xml:space="preserve">3. Comparar el número de comparendos por código para dos fechas dadas </w:t>
+              <w:t>1.</w:t>
+            </w:r>
+            <w:r>
+              <w:rPr>
+                <w:rFonts w:ascii="Times New Roman" w:eastAsia="Times New Roman" w:hAnsi="Times New Roman" w:cs="Times New Roman"/>
+                <w:color w:val="FFFFFF"/>
+                <w:sz w:val="24"/>
+                <w:szCs w:val="24"/>
+                <w:lang w:eastAsia="es-CO"/>
+              </w:rPr>
+              <w:t xml:space="preserve"> Consultar el primer comparendo en el archivo </w:t>
+            </w:r>
+            <w:r>
+              <w:rPr>
+                <w:rFonts w:ascii="Times New Roman" w:eastAsia="Times New Roman" w:hAnsi="Times New Roman" w:cs="Times New Roman"/>
+                <w:color w:val="FFFFFF"/>
+                <w:sz w:val="24"/>
+                <w:szCs w:val="24"/>
+                <w:lang w:eastAsia="es-CO"/>
+              </w:rPr>
+              <w:t>con un tipo de infracción dada</w:t>
+            </w:r>
+            <w:r>
+              <w:rPr>
+                <w:rFonts w:ascii="Times New Roman" w:eastAsia="Times New Roman" w:hAnsi="Times New Roman" w:cs="Times New Roman"/>
+                <w:color w:val="FFFFFF"/>
+                <w:sz w:val="24"/>
+                <w:szCs w:val="24"/>
+                <w:lang w:eastAsia="es-CO"/>
+              </w:rPr>
+              <w:t xml:space="preserve">. </w:t>
             </w:r>
           </w:p>
         </w:tc>
@@ -1623,7 +1724,67 @@
                 <w:szCs w:val="24"/>
                 <w:lang w:eastAsia="es-CO"/>
               </w:rPr>
-              <w:t>Dadas dos fechas, se debe imprimir, para cada una de ellas el número de comparendos de cada código de infracción. Los comparendos deben estar en orden alfabético y no se debe reportar el código de multa si no se dio ningún comparendo en las dos fechas</w:t>
+              <w:t>Dad</w:t>
+            </w:r>
+            <w:r>
+              <w:rPr>
+                <w:rFonts w:ascii="Times New Roman" w:eastAsia="Times New Roman" w:hAnsi="Times New Roman" w:cs="Times New Roman"/>
+                <w:color w:val="000000"/>
+                <w:sz w:val="24"/>
+                <w:szCs w:val="24"/>
+                <w:lang w:eastAsia="es-CO"/>
+              </w:rPr>
+              <w:t>o</w:t>
+            </w:r>
+            <w:r>
+              <w:rPr>
+                <w:rFonts w:ascii="Times New Roman" w:eastAsia="Times New Roman" w:hAnsi="Times New Roman" w:cs="Times New Roman"/>
+                <w:color w:val="000000"/>
+                <w:sz w:val="24"/>
+                <w:szCs w:val="24"/>
+                <w:lang w:eastAsia="es-CO"/>
+              </w:rPr>
+              <w:t xml:space="preserve"> </w:t>
+            </w:r>
+            <w:r>
+              <w:rPr>
+                <w:rFonts w:ascii="Times New Roman" w:eastAsia="Times New Roman" w:hAnsi="Times New Roman" w:cs="Times New Roman"/>
+                <w:color w:val="000000"/>
+                <w:sz w:val="24"/>
+                <w:szCs w:val="24"/>
+                <w:lang w:eastAsia="es-CO"/>
+              </w:rPr>
+              <w:t>un tipo de infracción</w:t>
+            </w:r>
+            <w:r>
+              <w:rPr>
+                <w:rFonts w:ascii="Times New Roman" w:eastAsia="Times New Roman" w:hAnsi="Times New Roman" w:cs="Times New Roman"/>
+                <w:color w:val="000000"/>
+                <w:sz w:val="24"/>
+                <w:szCs w:val="24"/>
+                <w:lang w:eastAsia="es-CO"/>
+              </w:rPr>
+              <w:t xml:space="preserve">, se devolverá el primer comparendo que se haya dado </w:t>
+            </w:r>
+            <w:r>
+              <w:rPr>
+                <w:rFonts w:ascii="Times New Roman" w:eastAsia="Times New Roman" w:hAnsi="Times New Roman" w:cs="Times New Roman"/>
+                <w:color w:val="000000"/>
+                <w:sz w:val="24"/>
+                <w:szCs w:val="24"/>
+                <w:lang w:eastAsia="es-CO"/>
+              </w:rPr>
+              <w:t>de ese tipo</w:t>
+            </w:r>
+            <w:r>
+              <w:rPr>
+                <w:rFonts w:ascii="Times New Roman" w:eastAsia="Times New Roman" w:hAnsi="Times New Roman" w:cs="Times New Roman"/>
+                <w:color w:val="000000"/>
+                <w:sz w:val="24"/>
+                <w:szCs w:val="24"/>
+                <w:lang w:eastAsia="es-CO"/>
+              </w:rPr>
+              <w:t xml:space="preserve">. </w:t>
             </w:r>
           </w:p>
         </w:tc>
@@ -1694,27 +1855,45 @@
                 <w:lang w:eastAsia="es-CO"/>
               </w:rPr>
             </w:pPr>
-            <w:proofErr w:type="gramStart"/>
-            <w:r>
-              <w:rPr>
-                <w:rFonts w:ascii="Times New Roman" w:eastAsia="Times New Roman" w:hAnsi="Times New Roman" w:cs="Times New Roman"/>
-                <w:color w:val="000000"/>
-                <w:sz w:val="24"/>
-                <w:szCs w:val="24"/>
-                <w:lang w:eastAsia="es-CO"/>
-              </w:rPr>
-              <w:t>Las fechas a evaluar</w:t>
-            </w:r>
-            <w:proofErr w:type="gramEnd"/>
-            <w:r>
-              <w:rPr>
-                <w:rFonts w:ascii="Times New Roman" w:eastAsia="Times New Roman" w:hAnsi="Times New Roman" w:cs="Times New Roman"/>
-                <w:color w:val="000000"/>
-                <w:sz w:val="24"/>
-                <w:szCs w:val="24"/>
-                <w:lang w:eastAsia="es-CO"/>
-              </w:rPr>
-              <w:t xml:space="preserve"> en formato Año / Mes / Día</w:t>
+            <w:r>
+              <w:rPr>
+                <w:rFonts w:ascii="Times New Roman" w:eastAsia="Times New Roman" w:hAnsi="Times New Roman" w:cs="Times New Roman"/>
+                <w:color w:val="000000"/>
+                <w:sz w:val="24"/>
+                <w:szCs w:val="24"/>
+                <w:lang w:eastAsia="es-CO"/>
+              </w:rPr>
+              <w:t> </w:t>
+            </w:r>
+            <w:r>
+              <w:rPr>
+                <w:rFonts w:ascii="Times New Roman" w:eastAsia="Times New Roman" w:hAnsi="Times New Roman" w:cs="Times New Roman"/>
+                <w:color w:val="000000"/>
+                <w:sz w:val="24"/>
+                <w:szCs w:val="24"/>
+                <w:lang w:eastAsia="es-CO"/>
+              </w:rPr>
+              <w:t xml:space="preserve">La </w:t>
+            </w:r>
+            <w:r>
+              <w:rPr>
+                <w:rFonts w:ascii="Times New Roman" w:eastAsia="Times New Roman" w:hAnsi="Times New Roman" w:cs="Times New Roman"/>
+                <w:color w:val="000000"/>
+                <w:sz w:val="24"/>
+                <w:szCs w:val="24"/>
+                <w:lang w:eastAsia="es-CO"/>
+              </w:rPr>
+              <w:t>infracción de la que se desea</w:t>
+            </w:r>
+            <w:r>
+              <w:rPr>
+                <w:rFonts w:ascii="Times New Roman" w:eastAsia="Times New Roman" w:hAnsi="Times New Roman" w:cs="Times New Roman"/>
+                <w:color w:val="000000"/>
+                <w:sz w:val="24"/>
+                <w:szCs w:val="24"/>
+                <w:lang w:eastAsia="es-CO"/>
+              </w:rPr>
+              <w:t xml:space="preserve"> buscar el comparendo</w:t>
             </w:r>
           </w:p>
         </w:tc>
@@ -1803,7 +1982,17 @@
                 <w:szCs w:val="24"/>
                 <w:lang w:eastAsia="es-CO"/>
               </w:rPr>
-              <w:t>Un arreglo, en el que cada posición va a ser un arreglo con posiciones: código, comparendos para fecha 1, comparendos para fecha 2</w:t>
+              <w:t>La información del comparendo encontrado</w:t>
+            </w:r>
+            <w:r>
+              <w:rPr>
+                <w:rFonts w:ascii="Times New Roman" w:eastAsia="Times New Roman" w:hAnsi="Times New Roman" w:cs="Times New Roman"/>
+                <w:color w:val="000000"/>
+                <w:sz w:val="24"/>
+                <w:szCs w:val="24"/>
+                <w:lang w:eastAsia="es-CO"/>
+              </w:rPr>
+              <w:t xml:space="preserve">, si hubo coincidencia. </w:t>
             </w:r>
           </w:p>
         </w:tc>
@@ -1874,6 +2063,26 @@
                 <w:lang w:eastAsia="es-CO"/>
               </w:rPr>
             </w:pPr>
+            <w:r>
+              <w:rPr>
+                <w:rFonts w:ascii="Times New Roman" w:eastAsia="Times New Roman" w:hAnsi="Times New Roman" w:cs="Times New Roman"/>
+                <w:color w:val="000000"/>
+                <w:sz w:val="24"/>
+                <w:szCs w:val="24"/>
+                <w:lang w:eastAsia="es-CO"/>
+              </w:rPr>
+              <w:t> </w:t>
+            </w:r>
+            <w:r>
+              <w:rPr>
+                <w:rFonts w:ascii="Times New Roman" w:eastAsia="Times New Roman" w:hAnsi="Times New Roman" w:cs="Times New Roman"/>
+                <w:color w:val="000000"/>
+                <w:sz w:val="24"/>
+                <w:szCs w:val="24"/>
+                <w:lang w:eastAsia="es-CO"/>
+              </w:rPr>
+              <w:t>1 en el caso de que el comparendo sea el primer nodo de la cola, N en el caso de que sea el último</w:t>
+            </w:r>
           </w:p>
         </w:tc>
       </w:tr>
@@ -1889,7 +2098,640 @@
           <w:szCs w:val="24"/>
         </w:rPr>
       </w:pPr>
+      <w:r>
+        <w:rPr>
+          <w:rFonts w:ascii="Times New Roman" w:hAnsi="Times New Roman" w:cs="Times New Roman"/>
+          <w:b/>
+          <w:bCs/>
+          <w:sz w:val="24"/>
+          <w:szCs w:val="24"/>
+        </w:rPr>
+        <w:tab/>
+      </w:r>
+      <w:r>
+        <w:rPr>
+          <w:rFonts w:ascii="Times New Roman" w:hAnsi="Times New Roman" w:cs="Times New Roman"/>
+          <w:b/>
+          <w:bCs/>
+          <w:sz w:val="24"/>
+          <w:szCs w:val="24"/>
+        </w:rPr>
+        <w:tab/>
+      </w:r>
+      <w:r>
+        <w:rPr>
+          <w:rFonts w:ascii="Times New Roman" w:hAnsi="Times New Roman" w:cs="Times New Roman"/>
+          <w:b/>
+          <w:bCs/>
+          <w:sz w:val="24"/>
+          <w:szCs w:val="24"/>
+        </w:rPr>
+        <w:tab/>
+      </w:r>
+      <w:r>
+        <w:rPr>
+          <w:rFonts w:ascii="Times New Roman" w:hAnsi="Times New Roman" w:cs="Times New Roman"/>
+          <w:b/>
+          <w:bCs/>
+          <w:sz w:val="24"/>
+          <w:szCs w:val="24"/>
+        </w:rPr>
+        <w:tab/>
+      </w:r>
     </w:p>
+    <w:tbl>
+      <w:tblPr>
+        <w:tblW w:w="9413" w:type="dxa"/>
+        <w:tblCellMar>
+          <w:left w:w="70" w:type="dxa"/>
+          <w:right w:w="70" w:type="dxa"/>
+        </w:tblCellMar>
+        <w:tblLook w:val="04A0" w:firstRow="1" w:lastRow="0" w:firstColumn="1" w:lastColumn="0" w:noHBand="0" w:noVBand="1"/>
+      </w:tblPr>
+      <w:tblGrid>
+        <w:gridCol w:w="2972"/>
+        <w:gridCol w:w="6441"/>
+      </w:tblGrid>
+      <w:tr>
+        <w:trPr>
+          <w:trHeight w:val="376"/>
+        </w:trPr>
+        <w:tc>
+          <w:tcPr>
+            <w:tcW w:w="9413" w:type="dxa"/>
+            <w:gridSpan w:val="2"/>
+            <w:tcBorders>
+              <w:top w:val="single" w:sz="4" w:space="0" w:color="auto"/>
+              <w:left w:val="single" w:sz="4" w:space="0" w:color="auto"/>
+              <w:bottom w:val="single" w:sz="4" w:space="0" w:color="auto"/>
+              <w:right w:val="single" w:sz="4" w:space="0" w:color="auto"/>
+            </w:tcBorders>
+            <w:shd w:val="clear" w:color="000000" w:fill="305496"/>
+            <w:noWrap/>
+            <w:vAlign w:val="bottom"/>
+            <w:hideMark/>
+          </w:tcPr>
+          <w:p>
+            <w:pPr>
+              <w:spacing w:after="0" w:line="240" w:lineRule="auto"/>
+              <w:rPr>
+                <w:rFonts w:ascii="Times New Roman" w:eastAsia="Times New Roman" w:hAnsi="Times New Roman" w:cs="Times New Roman"/>
+                <w:color w:val="FFFFFF"/>
+                <w:sz w:val="24"/>
+                <w:szCs w:val="24"/>
+                <w:lang w:eastAsia="es-CO"/>
+              </w:rPr>
+            </w:pPr>
+            <w:r>
+              <w:rPr>
+                <w:rFonts w:ascii="Times New Roman" w:eastAsia="Times New Roman" w:hAnsi="Times New Roman" w:cs="Times New Roman"/>
+                <w:color w:val="FFFFFF"/>
+                <w:sz w:val="24"/>
+                <w:szCs w:val="24"/>
+                <w:lang w:eastAsia="es-CO"/>
+              </w:rPr>
+              <w:t>2</w:t>
+            </w:r>
+            <w:r>
+              <w:rPr>
+                <w:rFonts w:ascii="Times New Roman" w:eastAsia="Times New Roman" w:hAnsi="Times New Roman" w:cs="Times New Roman"/>
+                <w:color w:val="FFFFFF"/>
+                <w:sz w:val="24"/>
+                <w:szCs w:val="24"/>
+                <w:lang w:eastAsia="es-CO"/>
+              </w:rPr>
+              <w:t>.</w:t>
+            </w:r>
+            <w:r>
+              <w:rPr>
+                <w:rFonts w:ascii="Times New Roman" w:eastAsia="Times New Roman" w:hAnsi="Times New Roman" w:cs="Times New Roman"/>
+                <w:color w:val="FFFFFF"/>
+                <w:sz w:val="24"/>
+                <w:szCs w:val="24"/>
+                <w:lang w:eastAsia="es-CO"/>
+              </w:rPr>
+              <w:t xml:space="preserve"> Dar los comparendos ordenados para </w:t>
+            </w:r>
+            <w:r>
+              <w:rPr>
+                <w:rFonts w:ascii="Times New Roman" w:eastAsia="Times New Roman" w:hAnsi="Times New Roman" w:cs="Times New Roman"/>
+                <w:color w:val="FFFFFF"/>
+                <w:sz w:val="24"/>
+                <w:szCs w:val="24"/>
+                <w:lang w:eastAsia="es-CO"/>
+              </w:rPr>
+              <w:t>una infracción</w:t>
+            </w:r>
+            <w:r>
+              <w:rPr>
+                <w:rFonts w:ascii="Times New Roman" w:eastAsia="Times New Roman" w:hAnsi="Times New Roman" w:cs="Times New Roman"/>
+                <w:color w:val="FFFFFF"/>
+                <w:sz w:val="24"/>
+                <w:szCs w:val="24"/>
+                <w:lang w:eastAsia="es-CO"/>
+              </w:rPr>
+              <w:t xml:space="preserve">. </w:t>
+            </w:r>
+          </w:p>
+        </w:tc>
+      </w:tr>
+      <w:tr>
+        <w:trPr>
+          <w:trHeight w:val="376"/>
+        </w:trPr>
+        <w:tc>
+          <w:tcPr>
+            <w:tcW w:w="2972" w:type="dxa"/>
+            <w:tcBorders>
+              <w:top w:val="nil"/>
+              <w:left w:val="single" w:sz="4" w:space="0" w:color="auto"/>
+              <w:bottom w:val="single" w:sz="4" w:space="0" w:color="auto"/>
+              <w:right w:val="single" w:sz="4" w:space="0" w:color="auto"/>
+            </w:tcBorders>
+            <w:shd w:val="clear" w:color="auto" w:fill="auto"/>
+            <w:noWrap/>
+            <w:vAlign w:val="bottom"/>
+            <w:hideMark/>
+          </w:tcPr>
+          <w:p>
+            <w:pPr>
+              <w:spacing w:after="0" w:line="240" w:lineRule="auto"/>
+              <w:rPr>
+                <w:rFonts w:ascii="Times New Roman" w:eastAsia="Times New Roman" w:hAnsi="Times New Roman" w:cs="Times New Roman"/>
+                <w:color w:val="000000"/>
+                <w:sz w:val="24"/>
+                <w:szCs w:val="24"/>
+                <w:lang w:eastAsia="es-CO"/>
+              </w:rPr>
+            </w:pPr>
+            <w:r>
+              <w:rPr>
+                <w:rFonts w:ascii="Times New Roman" w:eastAsia="Times New Roman" w:hAnsi="Times New Roman" w:cs="Times New Roman"/>
+                <w:color w:val="000000"/>
+                <w:sz w:val="24"/>
+                <w:szCs w:val="24"/>
+                <w:lang w:eastAsia="es-CO"/>
+              </w:rPr>
+              <w:t>Descripción:</w:t>
+            </w:r>
+          </w:p>
+        </w:tc>
+        <w:tc>
+          <w:tcPr>
+            <w:tcW w:w="6441" w:type="dxa"/>
+            <w:tcBorders>
+              <w:top w:val="nil"/>
+              <w:left w:val="nil"/>
+              <w:bottom w:val="single" w:sz="4" w:space="0" w:color="auto"/>
+              <w:right w:val="single" w:sz="4" w:space="0" w:color="auto"/>
+            </w:tcBorders>
+            <w:shd w:val="clear" w:color="auto" w:fill="auto"/>
+            <w:noWrap/>
+            <w:vAlign w:val="bottom"/>
+            <w:hideMark/>
+          </w:tcPr>
+          <w:p>
+            <w:pPr>
+              <w:spacing w:after="0" w:line="240" w:lineRule="auto"/>
+              <w:rPr>
+                <w:rFonts w:ascii="Times New Roman" w:eastAsia="Times New Roman" w:hAnsi="Times New Roman" w:cs="Times New Roman"/>
+                <w:color w:val="000000"/>
+                <w:sz w:val="24"/>
+                <w:szCs w:val="24"/>
+                <w:lang w:eastAsia="es-CO"/>
+              </w:rPr>
+            </w:pPr>
+            <w:r>
+              <w:rPr>
+                <w:rFonts w:ascii="Times New Roman" w:eastAsia="Times New Roman" w:hAnsi="Times New Roman" w:cs="Times New Roman"/>
+                <w:color w:val="000000"/>
+                <w:sz w:val="24"/>
+                <w:szCs w:val="24"/>
+                <w:lang w:eastAsia="es-CO"/>
+              </w:rPr>
+              <w:t> </w:t>
+            </w:r>
+            <w:r>
+              <w:rPr>
+                <w:rFonts w:ascii="Times New Roman" w:eastAsia="Times New Roman" w:hAnsi="Times New Roman" w:cs="Times New Roman"/>
+                <w:color w:val="000000"/>
+                <w:sz w:val="24"/>
+                <w:szCs w:val="24"/>
+                <w:lang w:eastAsia="es-CO"/>
+              </w:rPr>
+              <w:t xml:space="preserve">Dada una </w:t>
+            </w:r>
+            <w:r>
+              <w:rPr>
+                <w:rFonts w:ascii="Times New Roman" w:eastAsia="Times New Roman" w:hAnsi="Times New Roman" w:cs="Times New Roman"/>
+                <w:color w:val="000000"/>
+                <w:sz w:val="24"/>
+                <w:szCs w:val="24"/>
+                <w:lang w:eastAsia="es-CO"/>
+              </w:rPr>
+              <w:t>infracción</w:t>
+            </w:r>
+            <w:r>
+              <w:rPr>
+                <w:rFonts w:ascii="Times New Roman" w:eastAsia="Times New Roman" w:hAnsi="Times New Roman" w:cs="Times New Roman"/>
+                <w:color w:val="000000"/>
+                <w:sz w:val="24"/>
+                <w:szCs w:val="24"/>
+                <w:lang w:eastAsia="es-CO"/>
+              </w:rPr>
+              <w:t xml:space="preserve">, se retornan todos los comparendos presentes ordenados de </w:t>
+            </w:r>
+            <w:r>
+              <w:rPr>
+                <w:rFonts w:ascii="Times New Roman" w:eastAsia="Times New Roman" w:hAnsi="Times New Roman" w:cs="Times New Roman"/>
+                <w:color w:val="000000"/>
+                <w:sz w:val="24"/>
+                <w:szCs w:val="24"/>
+                <w:lang w:eastAsia="es-CO"/>
+              </w:rPr>
+              <w:t>menor</w:t>
+            </w:r>
+            <w:r>
+              <w:rPr>
+                <w:rFonts w:ascii="Times New Roman" w:eastAsia="Times New Roman" w:hAnsi="Times New Roman" w:cs="Times New Roman"/>
+                <w:color w:val="000000"/>
+                <w:sz w:val="24"/>
+                <w:szCs w:val="24"/>
+                <w:lang w:eastAsia="es-CO"/>
+              </w:rPr>
+              <w:t xml:space="preserve"> a m</w:t>
+            </w:r>
+            <w:r>
+              <w:rPr>
+                <w:rFonts w:ascii="Times New Roman" w:eastAsia="Times New Roman" w:hAnsi="Times New Roman" w:cs="Times New Roman"/>
+                <w:color w:val="000000"/>
+                <w:sz w:val="24"/>
+                <w:szCs w:val="24"/>
+                <w:lang w:eastAsia="es-CO"/>
+              </w:rPr>
+              <w:t>ayor</w:t>
+            </w:r>
+            <w:r>
+              <w:rPr>
+                <w:rFonts w:ascii="Times New Roman" w:eastAsia="Times New Roman" w:hAnsi="Times New Roman" w:cs="Times New Roman"/>
+                <w:color w:val="000000"/>
+                <w:sz w:val="24"/>
+                <w:szCs w:val="24"/>
+                <w:lang w:eastAsia="es-CO"/>
+              </w:rPr>
+              <w:t xml:space="preserve"> por </w:t>
+            </w:r>
+            <w:r>
+              <w:rPr>
+                <w:rFonts w:ascii="Times New Roman" w:eastAsia="Times New Roman" w:hAnsi="Times New Roman" w:cs="Times New Roman"/>
+                <w:color w:val="000000"/>
+                <w:sz w:val="24"/>
+                <w:szCs w:val="24"/>
+                <w:lang w:eastAsia="es-CO"/>
+              </w:rPr>
+              <w:t>la fecha.</w:t>
+            </w:r>
+          </w:p>
+        </w:tc>
+      </w:tr>
+      <w:tr>
+        <w:trPr>
+          <w:trHeight w:val="376"/>
+        </w:trPr>
+        <w:tc>
+          <w:tcPr>
+            <w:tcW w:w="2972" w:type="dxa"/>
+            <w:tcBorders>
+              <w:top w:val="nil"/>
+              <w:left w:val="single" w:sz="4" w:space="0" w:color="auto"/>
+              <w:bottom w:val="single" w:sz="4" w:space="0" w:color="auto"/>
+              <w:right w:val="single" w:sz="4" w:space="0" w:color="auto"/>
+            </w:tcBorders>
+            <w:shd w:val="clear" w:color="auto" w:fill="auto"/>
+            <w:noWrap/>
+            <w:vAlign w:val="bottom"/>
+            <w:hideMark/>
+          </w:tcPr>
+          <w:p>
+            <w:pPr>
+              <w:spacing w:after="0" w:line="240" w:lineRule="auto"/>
+              <w:rPr>
+                <w:rFonts w:ascii="Times New Roman" w:eastAsia="Times New Roman" w:hAnsi="Times New Roman" w:cs="Times New Roman"/>
+                <w:color w:val="000000"/>
+                <w:sz w:val="24"/>
+                <w:szCs w:val="24"/>
+                <w:lang w:eastAsia="es-CO"/>
+              </w:rPr>
+            </w:pPr>
+            <w:r>
+              <w:rPr>
+                <w:rFonts w:ascii="Times New Roman" w:eastAsia="Times New Roman" w:hAnsi="Times New Roman" w:cs="Times New Roman"/>
+                <w:color w:val="000000"/>
+                <w:sz w:val="24"/>
+                <w:szCs w:val="24"/>
+                <w:lang w:eastAsia="es-CO"/>
+              </w:rPr>
+              <w:t>Datos de Entrada:</w:t>
+            </w:r>
+          </w:p>
+        </w:tc>
+        <w:tc>
+          <w:tcPr>
+            <w:tcW w:w="6441" w:type="dxa"/>
+            <w:tcBorders>
+              <w:top w:val="nil"/>
+              <w:left w:val="nil"/>
+              <w:bottom w:val="single" w:sz="4" w:space="0" w:color="auto"/>
+              <w:right w:val="single" w:sz="4" w:space="0" w:color="auto"/>
+            </w:tcBorders>
+            <w:shd w:val="clear" w:color="auto" w:fill="auto"/>
+            <w:noWrap/>
+            <w:vAlign w:val="bottom"/>
+            <w:hideMark/>
+          </w:tcPr>
+          <w:p>
+            <w:pPr>
+              <w:spacing w:after="0" w:line="240" w:lineRule="auto"/>
+              <w:rPr>
+                <w:rFonts w:ascii="Times New Roman" w:eastAsia="Times New Roman" w:hAnsi="Times New Roman" w:cs="Times New Roman"/>
+                <w:color w:val="000000"/>
+                <w:sz w:val="24"/>
+                <w:szCs w:val="24"/>
+                <w:lang w:eastAsia="es-CO"/>
+              </w:rPr>
+            </w:pPr>
+            <w:r>
+              <w:rPr>
+                <w:rFonts w:ascii="Times New Roman" w:eastAsia="Times New Roman" w:hAnsi="Times New Roman" w:cs="Times New Roman"/>
+                <w:color w:val="000000"/>
+                <w:sz w:val="24"/>
+                <w:szCs w:val="24"/>
+                <w:lang w:eastAsia="es-CO"/>
+              </w:rPr>
+              <w:t> </w:t>
+            </w:r>
+            <w:r>
+              <w:rPr>
+                <w:rFonts w:ascii="Times New Roman" w:eastAsia="Times New Roman" w:hAnsi="Times New Roman" w:cs="Times New Roman"/>
+                <w:color w:val="000000"/>
+                <w:sz w:val="24"/>
+                <w:szCs w:val="24"/>
+                <w:lang w:eastAsia="es-CO"/>
+              </w:rPr>
+              <w:t>El tipo de infracción.</w:t>
+            </w:r>
+          </w:p>
+        </w:tc>
+      </w:tr>
+      <w:tr>
+        <w:trPr>
+          <w:trHeight w:val="376"/>
+        </w:trPr>
+        <w:tc>
+          <w:tcPr>
+            <w:tcW w:w="2972" w:type="dxa"/>
+            <w:tcBorders>
+              <w:top w:val="nil"/>
+              <w:left w:val="single" w:sz="4" w:space="0" w:color="auto"/>
+              <w:bottom w:val="single" w:sz="4" w:space="0" w:color="auto"/>
+              <w:right w:val="single" w:sz="4" w:space="0" w:color="auto"/>
+            </w:tcBorders>
+            <w:shd w:val="clear" w:color="auto" w:fill="auto"/>
+            <w:noWrap/>
+            <w:vAlign w:val="bottom"/>
+            <w:hideMark/>
+          </w:tcPr>
+          <w:p>
+            <w:pPr>
+              <w:spacing w:after="0" w:line="240" w:lineRule="auto"/>
+              <w:rPr>
+                <w:rFonts w:ascii="Times New Roman" w:eastAsia="Times New Roman" w:hAnsi="Times New Roman" w:cs="Times New Roman"/>
+                <w:color w:val="000000"/>
+                <w:sz w:val="24"/>
+                <w:szCs w:val="24"/>
+                <w:lang w:eastAsia="es-CO"/>
+              </w:rPr>
+            </w:pPr>
+            <w:r>
+              <w:rPr>
+                <w:rFonts w:ascii="Times New Roman" w:eastAsia="Times New Roman" w:hAnsi="Times New Roman" w:cs="Times New Roman"/>
+                <w:color w:val="000000"/>
+                <w:sz w:val="24"/>
+                <w:szCs w:val="24"/>
+                <w:lang w:eastAsia="es-CO"/>
+              </w:rPr>
+              <w:t>Datos de Salida:</w:t>
+            </w:r>
+          </w:p>
+        </w:tc>
+        <w:tc>
+          <w:tcPr>
+            <w:tcW w:w="6441" w:type="dxa"/>
+            <w:tcBorders>
+              <w:top w:val="nil"/>
+              <w:left w:val="nil"/>
+              <w:bottom w:val="single" w:sz="4" w:space="0" w:color="auto"/>
+              <w:right w:val="single" w:sz="4" w:space="0" w:color="auto"/>
+            </w:tcBorders>
+            <w:shd w:val="clear" w:color="auto" w:fill="auto"/>
+            <w:noWrap/>
+            <w:vAlign w:val="bottom"/>
+            <w:hideMark/>
+          </w:tcPr>
+          <w:p>
+            <w:pPr>
+              <w:spacing w:after="0" w:line="240" w:lineRule="auto"/>
+              <w:rPr>
+                <w:rFonts w:ascii="Times New Roman" w:eastAsia="Times New Roman" w:hAnsi="Times New Roman" w:cs="Times New Roman"/>
+                <w:color w:val="000000"/>
+                <w:sz w:val="24"/>
+                <w:szCs w:val="24"/>
+                <w:lang w:eastAsia="es-CO"/>
+              </w:rPr>
+            </w:pPr>
+            <w:r>
+              <w:rPr>
+                <w:rFonts w:ascii="Times New Roman" w:eastAsia="Times New Roman" w:hAnsi="Times New Roman" w:cs="Times New Roman"/>
+                <w:color w:val="000000"/>
+                <w:sz w:val="24"/>
+                <w:szCs w:val="24"/>
+                <w:lang w:eastAsia="es-CO"/>
+              </w:rPr>
+              <w:t> </w:t>
+            </w:r>
+            <w:r>
+              <w:rPr>
+                <w:rFonts w:ascii="Times New Roman" w:eastAsia="Times New Roman" w:hAnsi="Times New Roman" w:cs="Times New Roman"/>
+                <w:color w:val="000000"/>
+                <w:sz w:val="24"/>
+                <w:szCs w:val="24"/>
+                <w:lang w:eastAsia="es-CO"/>
+              </w:rPr>
+              <w:t xml:space="preserve">Una cola ordenada </w:t>
+            </w:r>
+            <w:r>
+              <w:rPr>
+                <w:rFonts w:ascii="Times New Roman" w:eastAsia="Times New Roman" w:hAnsi="Times New Roman" w:cs="Times New Roman"/>
+                <w:color w:val="000000"/>
+                <w:sz w:val="24"/>
+                <w:szCs w:val="24"/>
+                <w:lang w:eastAsia="es-CO"/>
+              </w:rPr>
+              <w:t>ascendente</w:t>
+            </w:r>
+            <w:r>
+              <w:rPr>
+                <w:rFonts w:ascii="Times New Roman" w:eastAsia="Times New Roman" w:hAnsi="Times New Roman" w:cs="Times New Roman"/>
+                <w:color w:val="000000"/>
+                <w:sz w:val="24"/>
+                <w:szCs w:val="24"/>
+                <w:lang w:eastAsia="es-CO"/>
+              </w:rPr>
+              <w:t xml:space="preserve"> por </w:t>
+            </w:r>
+            <w:r>
+              <w:rPr>
+                <w:rFonts w:ascii="Times New Roman" w:eastAsia="Times New Roman" w:hAnsi="Times New Roman" w:cs="Times New Roman"/>
+                <w:color w:val="000000"/>
+                <w:sz w:val="24"/>
+                <w:szCs w:val="24"/>
+                <w:lang w:eastAsia="es-CO"/>
+              </w:rPr>
+              <w:t>la fecha</w:t>
+            </w:r>
+            <w:r>
+              <w:rPr>
+                <w:rFonts w:ascii="Times New Roman" w:eastAsia="Times New Roman" w:hAnsi="Times New Roman" w:cs="Times New Roman"/>
+                <w:color w:val="000000"/>
+                <w:sz w:val="24"/>
+                <w:szCs w:val="24"/>
+                <w:lang w:eastAsia="es-CO"/>
+              </w:rPr>
+              <w:t xml:space="preserve"> de</w:t>
+            </w:r>
+            <w:r>
+              <w:rPr>
+                <w:rFonts w:ascii="Times New Roman" w:eastAsia="Times New Roman" w:hAnsi="Times New Roman" w:cs="Times New Roman"/>
+                <w:color w:val="000000"/>
+                <w:sz w:val="24"/>
+                <w:szCs w:val="24"/>
+                <w:lang w:eastAsia="es-CO"/>
+              </w:rPr>
+              <w:t>l</w:t>
+            </w:r>
+            <w:r>
+              <w:rPr>
+                <w:rFonts w:ascii="Times New Roman" w:eastAsia="Times New Roman" w:hAnsi="Times New Roman" w:cs="Times New Roman"/>
+                <w:color w:val="000000"/>
+                <w:sz w:val="24"/>
+                <w:szCs w:val="24"/>
+                <w:lang w:eastAsia="es-CO"/>
+              </w:rPr>
+              <w:t xml:space="preserve"> comparendo con los comparendos que se dieron </w:t>
+            </w:r>
+            <w:r>
+              <w:rPr>
+                <w:rFonts w:ascii="Times New Roman" w:eastAsia="Times New Roman" w:hAnsi="Times New Roman" w:cs="Times New Roman"/>
+                <w:color w:val="000000"/>
+                <w:sz w:val="24"/>
+                <w:szCs w:val="24"/>
+                <w:lang w:eastAsia="es-CO"/>
+              </w:rPr>
+              <w:t>para el tipo de infracción</w:t>
+            </w:r>
+            <w:r>
+              <w:rPr>
+                <w:rFonts w:ascii="Times New Roman" w:eastAsia="Times New Roman" w:hAnsi="Times New Roman" w:cs="Times New Roman"/>
+                <w:color w:val="000000"/>
+                <w:sz w:val="24"/>
+                <w:szCs w:val="24"/>
+                <w:lang w:eastAsia="es-CO"/>
+              </w:rPr>
+              <w:t>.</w:t>
+            </w:r>
+          </w:p>
+        </w:tc>
+      </w:tr>
+      <w:tr>
+        <w:trPr>
+          <w:trHeight w:val="376"/>
+        </w:trPr>
+        <w:tc>
+          <w:tcPr>
+            <w:tcW w:w="2972" w:type="dxa"/>
+            <w:tcBorders>
+              <w:top w:val="nil"/>
+              <w:left w:val="single" w:sz="4" w:space="0" w:color="auto"/>
+              <w:bottom w:val="single" w:sz="4" w:space="0" w:color="auto"/>
+              <w:right w:val="single" w:sz="4" w:space="0" w:color="auto"/>
+            </w:tcBorders>
+            <w:shd w:val="clear" w:color="auto" w:fill="auto"/>
+            <w:noWrap/>
+            <w:vAlign w:val="bottom"/>
+            <w:hideMark/>
+          </w:tcPr>
+          <w:p>
+            <w:pPr>
+              <w:spacing w:after="0" w:line="240" w:lineRule="auto"/>
+              <w:rPr>
+                <w:rFonts w:ascii="Times New Roman" w:eastAsia="Times New Roman" w:hAnsi="Times New Roman" w:cs="Times New Roman"/>
+                <w:color w:val="000000"/>
+                <w:sz w:val="24"/>
+                <w:szCs w:val="24"/>
+                <w:lang w:eastAsia="es-CO"/>
+              </w:rPr>
+            </w:pPr>
+            <w:r>
+              <w:rPr>
+                <w:rFonts w:ascii="Times New Roman" w:eastAsia="Times New Roman" w:hAnsi="Times New Roman" w:cs="Times New Roman"/>
+                <w:color w:val="000000"/>
+                <w:sz w:val="24"/>
+                <w:szCs w:val="24"/>
+                <w:lang w:eastAsia="es-CO"/>
+              </w:rPr>
+              <w:t>Estimación de complejidad:</w:t>
+            </w:r>
+          </w:p>
+        </w:tc>
+        <w:tc>
+          <w:tcPr>
+            <w:tcW w:w="6441" w:type="dxa"/>
+            <w:tcBorders>
+              <w:top w:val="nil"/>
+              <w:left w:val="nil"/>
+              <w:bottom w:val="single" w:sz="4" w:space="0" w:color="auto"/>
+              <w:right w:val="single" w:sz="4" w:space="0" w:color="auto"/>
+            </w:tcBorders>
+            <w:shd w:val="clear" w:color="auto" w:fill="auto"/>
+            <w:noWrap/>
+            <w:vAlign w:val="bottom"/>
+            <w:hideMark/>
+          </w:tcPr>
+          <w:p>
+            <w:pPr>
+              <w:spacing w:after="0" w:line="240" w:lineRule="auto"/>
+              <w:rPr>
+                <w:rFonts w:ascii="Times New Roman" w:eastAsia="Times New Roman" w:hAnsi="Times New Roman" w:cs="Times New Roman"/>
+                <w:color w:val="000000"/>
+                <w:sz w:val="24"/>
+                <w:szCs w:val="24"/>
+                <w:lang w:eastAsia="es-CO"/>
+              </w:rPr>
+            </w:pPr>
+            <w:r>
+              <w:rPr>
+                <w:rFonts w:ascii="Times New Roman" w:eastAsia="Times New Roman" w:hAnsi="Times New Roman" w:cs="Times New Roman"/>
+                <w:color w:val="000000"/>
+                <w:sz w:val="24"/>
+                <w:szCs w:val="24"/>
+                <w:lang w:eastAsia="es-CO"/>
+              </w:rPr>
+              <w:t>N</w:t>
+            </w:r>
+          </w:p>
+        </w:tc>
+      </w:tr>
+    </w:tbl>
     <w:p>
       <w:pPr>
         <w:spacing w:line="360" w:lineRule="auto"/>
@@ -1901,6 +2743,611 @@
           <w:szCs w:val="24"/>
         </w:rPr>
       </w:pPr>
+    </w:p>
+    <w:tbl>
+      <w:tblPr>
+        <w:tblW w:w="9413" w:type="dxa"/>
+        <w:tblCellMar>
+          <w:left w:w="70" w:type="dxa"/>
+          <w:right w:w="70" w:type="dxa"/>
+        </w:tblCellMar>
+        <w:tblLook w:val="04A0" w:firstRow="1" w:lastRow="0" w:firstColumn="1" w:lastColumn="0" w:noHBand="0" w:noVBand="1"/>
+      </w:tblPr>
+      <w:tblGrid>
+        <w:gridCol w:w="2972"/>
+        <w:gridCol w:w="6441"/>
+      </w:tblGrid>
+      <w:tr>
+        <w:trPr>
+          <w:trHeight w:val="376"/>
+        </w:trPr>
+        <w:tc>
+          <w:tcPr>
+            <w:tcW w:w="9413" w:type="dxa"/>
+            <w:gridSpan w:val="2"/>
+            <w:tcBorders>
+              <w:top w:val="single" w:sz="4" w:space="0" w:color="auto"/>
+              <w:left w:val="single" w:sz="4" w:space="0" w:color="auto"/>
+              <w:bottom w:val="single" w:sz="4" w:space="0" w:color="auto"/>
+              <w:right w:val="single" w:sz="4" w:space="0" w:color="auto"/>
+            </w:tcBorders>
+            <w:shd w:val="clear" w:color="000000" w:fill="305496"/>
+            <w:noWrap/>
+            <w:vAlign w:val="bottom"/>
+            <w:hideMark/>
+          </w:tcPr>
+          <w:p>
+            <w:pPr>
+              <w:spacing w:after="0" w:line="240" w:lineRule="auto"/>
+              <w:rPr>
+                <w:rFonts w:ascii="Times New Roman" w:eastAsia="Times New Roman" w:hAnsi="Times New Roman" w:cs="Times New Roman"/>
+                <w:color w:val="FFFFFF"/>
+                <w:sz w:val="24"/>
+                <w:szCs w:val="24"/>
+                <w:lang w:eastAsia="es-CO"/>
+              </w:rPr>
+            </w:pPr>
+            <w:r>
+              <w:rPr>
+                <w:rFonts w:ascii="Times New Roman" w:eastAsia="Times New Roman" w:hAnsi="Times New Roman" w:cs="Times New Roman"/>
+                <w:color w:val="FFFFFF"/>
+                <w:sz w:val="24"/>
+                <w:szCs w:val="24"/>
+                <w:lang w:eastAsia="es-CO"/>
+              </w:rPr>
+              <w:t xml:space="preserve">3. Comparar el número de comparendos por código </w:t>
+            </w:r>
+            <w:r>
+              <w:rPr>
+                <w:rFonts w:ascii="Times New Roman" w:eastAsia="Times New Roman" w:hAnsi="Times New Roman" w:cs="Times New Roman"/>
+                <w:color w:val="FFFFFF"/>
+                <w:sz w:val="24"/>
+                <w:szCs w:val="24"/>
+                <w:lang w:eastAsia="es-CO"/>
+              </w:rPr>
+              <w:t xml:space="preserve">Infracción </w:t>
+            </w:r>
+            <w:r>
+              <w:rPr>
+                <w:rFonts w:ascii="Times New Roman" w:eastAsia="Times New Roman" w:hAnsi="Times New Roman" w:cs="Times New Roman"/>
+                <w:color w:val="FFFFFF"/>
+                <w:sz w:val="24"/>
+                <w:szCs w:val="24"/>
+                <w:lang w:eastAsia="es-CO"/>
+              </w:rPr>
+              <w:t xml:space="preserve">para </w:t>
+            </w:r>
+            <w:r>
+              <w:rPr>
+                <w:rFonts w:ascii="Times New Roman" w:eastAsia="Times New Roman" w:hAnsi="Times New Roman" w:cs="Times New Roman"/>
+                <w:color w:val="FFFFFF"/>
+                <w:sz w:val="24"/>
+                <w:szCs w:val="24"/>
+                <w:lang w:eastAsia="es-CO"/>
+              </w:rPr>
+              <w:t>los servicios “Particular” y “Publico”</w:t>
+            </w:r>
+            <w:r>
+              <w:rPr>
+                <w:rFonts w:ascii="Times New Roman" w:eastAsia="Times New Roman" w:hAnsi="Times New Roman" w:cs="Times New Roman"/>
+                <w:color w:val="FFFFFF"/>
+                <w:sz w:val="24"/>
+                <w:szCs w:val="24"/>
+                <w:lang w:eastAsia="es-CO"/>
+              </w:rPr>
+              <w:t xml:space="preserve"> </w:t>
+            </w:r>
+          </w:p>
+        </w:tc>
+      </w:tr>
+      <w:tr>
+        <w:trPr>
+          <w:trHeight w:val="376"/>
+        </w:trPr>
+        <w:tc>
+          <w:tcPr>
+            <w:tcW w:w="2972" w:type="dxa"/>
+            <w:tcBorders>
+              <w:top w:val="nil"/>
+              <w:left w:val="single" w:sz="4" w:space="0" w:color="auto"/>
+              <w:bottom w:val="single" w:sz="4" w:space="0" w:color="auto"/>
+              <w:right w:val="single" w:sz="4" w:space="0" w:color="auto"/>
+            </w:tcBorders>
+            <w:shd w:val="clear" w:color="auto" w:fill="auto"/>
+            <w:noWrap/>
+            <w:vAlign w:val="bottom"/>
+            <w:hideMark/>
+          </w:tcPr>
+          <w:p>
+            <w:pPr>
+              <w:spacing w:after="0" w:line="240" w:lineRule="auto"/>
+              <w:rPr>
+                <w:rFonts w:ascii="Times New Roman" w:eastAsia="Times New Roman" w:hAnsi="Times New Roman" w:cs="Times New Roman"/>
+                <w:color w:val="000000"/>
+                <w:sz w:val="24"/>
+                <w:szCs w:val="24"/>
+                <w:lang w:eastAsia="es-CO"/>
+              </w:rPr>
+            </w:pPr>
+            <w:r>
+              <w:rPr>
+                <w:rFonts w:ascii="Times New Roman" w:eastAsia="Times New Roman" w:hAnsi="Times New Roman" w:cs="Times New Roman"/>
+                <w:color w:val="000000"/>
+                <w:sz w:val="24"/>
+                <w:szCs w:val="24"/>
+                <w:lang w:eastAsia="es-CO"/>
+              </w:rPr>
+              <w:t>Descripción:</w:t>
+            </w:r>
+          </w:p>
+        </w:tc>
+        <w:tc>
+          <w:tcPr>
+            <w:tcW w:w="6441" w:type="dxa"/>
+            <w:tcBorders>
+              <w:top w:val="nil"/>
+              <w:left w:val="nil"/>
+              <w:bottom w:val="single" w:sz="4" w:space="0" w:color="auto"/>
+              <w:right w:val="single" w:sz="4" w:space="0" w:color="auto"/>
+            </w:tcBorders>
+            <w:shd w:val="clear" w:color="auto" w:fill="auto"/>
+            <w:noWrap/>
+            <w:vAlign w:val="bottom"/>
+            <w:hideMark/>
+          </w:tcPr>
+          <w:p>
+            <w:pPr>
+              <w:spacing w:after="0" w:line="240" w:lineRule="auto"/>
+              <w:rPr>
+                <w:rFonts w:ascii="Times New Roman" w:eastAsia="Times New Roman" w:hAnsi="Times New Roman" w:cs="Times New Roman"/>
+                <w:color w:val="000000"/>
+                <w:sz w:val="24"/>
+                <w:szCs w:val="24"/>
+                <w:lang w:eastAsia="es-CO"/>
+              </w:rPr>
+            </w:pPr>
+            <w:r>
+              <w:rPr>
+                <w:rFonts w:ascii="Times New Roman" w:eastAsia="Times New Roman" w:hAnsi="Times New Roman" w:cs="Times New Roman"/>
+                <w:color w:val="000000"/>
+                <w:sz w:val="24"/>
+                <w:szCs w:val="24"/>
+                <w:lang w:eastAsia="es-CO"/>
+              </w:rPr>
+              <w:t> </w:t>
+            </w:r>
+            <w:r>
+              <w:rPr>
+                <w:rFonts w:ascii="Times New Roman" w:eastAsia="Times New Roman" w:hAnsi="Times New Roman" w:cs="Times New Roman"/>
+                <w:color w:val="000000"/>
+                <w:sz w:val="24"/>
+                <w:szCs w:val="24"/>
+                <w:lang w:eastAsia="es-CO"/>
+              </w:rPr>
+              <w:t>Dad</w:t>
+            </w:r>
+            <w:r>
+              <w:rPr>
+                <w:rFonts w:ascii="Times New Roman" w:eastAsia="Times New Roman" w:hAnsi="Times New Roman" w:cs="Times New Roman"/>
+                <w:color w:val="000000"/>
+                <w:sz w:val="24"/>
+                <w:szCs w:val="24"/>
+                <w:lang w:eastAsia="es-CO"/>
+              </w:rPr>
+              <w:t>os los servicios “Particular” y “Publico”</w:t>
+            </w:r>
+            <w:r>
+              <w:rPr>
+                <w:rFonts w:ascii="Times New Roman" w:eastAsia="Times New Roman" w:hAnsi="Times New Roman" w:cs="Times New Roman"/>
+                <w:color w:val="000000"/>
+                <w:sz w:val="24"/>
+                <w:szCs w:val="24"/>
+                <w:lang w:eastAsia="es-CO"/>
+              </w:rPr>
+              <w:t>, se debe imprimir, para cada un</w:t>
+            </w:r>
+            <w:r>
+              <w:rPr>
+                <w:rFonts w:ascii="Times New Roman" w:eastAsia="Times New Roman" w:hAnsi="Times New Roman" w:cs="Times New Roman"/>
+                <w:color w:val="000000"/>
+                <w:sz w:val="24"/>
+                <w:szCs w:val="24"/>
+                <w:lang w:eastAsia="es-CO"/>
+              </w:rPr>
+              <w:t>o</w:t>
+            </w:r>
+            <w:r>
+              <w:rPr>
+                <w:rFonts w:ascii="Times New Roman" w:eastAsia="Times New Roman" w:hAnsi="Times New Roman" w:cs="Times New Roman"/>
+                <w:color w:val="000000"/>
+                <w:sz w:val="24"/>
+                <w:szCs w:val="24"/>
+                <w:lang w:eastAsia="es-CO"/>
+              </w:rPr>
+              <w:t xml:space="preserve"> el número de comparendos de cada código de infracción. Los comparendos deben estar en orden alfabético y no se debe reportar el código de multa si no se dio ningún comparendo en l</w:t>
+            </w:r>
+            <w:r>
+              <w:rPr>
+                <w:rFonts w:ascii="Times New Roman" w:eastAsia="Times New Roman" w:hAnsi="Times New Roman" w:cs="Times New Roman"/>
+                <w:color w:val="000000"/>
+                <w:sz w:val="24"/>
+                <w:szCs w:val="24"/>
+                <w:lang w:eastAsia="es-CO"/>
+              </w:rPr>
+              <w:t>o</w:t>
+            </w:r>
+            <w:r>
+              <w:rPr>
+                <w:rFonts w:ascii="Times New Roman" w:eastAsia="Times New Roman" w:hAnsi="Times New Roman" w:cs="Times New Roman"/>
+                <w:color w:val="000000"/>
+                <w:sz w:val="24"/>
+                <w:szCs w:val="24"/>
+                <w:lang w:eastAsia="es-CO"/>
+              </w:rPr>
+              <w:t xml:space="preserve">s dos </w:t>
+            </w:r>
+            <w:r>
+              <w:rPr>
+                <w:rFonts w:ascii="Times New Roman" w:eastAsia="Times New Roman" w:hAnsi="Times New Roman" w:cs="Times New Roman"/>
+                <w:color w:val="000000"/>
+                <w:sz w:val="24"/>
+                <w:szCs w:val="24"/>
+                <w:lang w:eastAsia="es-CO"/>
+              </w:rPr>
+              <w:t>tipos de servicio.</w:t>
+            </w:r>
+          </w:p>
+        </w:tc>
+      </w:tr>
+      <w:tr>
+        <w:trPr>
+          <w:trHeight w:val="376"/>
+        </w:trPr>
+        <w:tc>
+          <w:tcPr>
+            <w:tcW w:w="2972" w:type="dxa"/>
+            <w:tcBorders>
+              <w:top w:val="nil"/>
+              <w:left w:val="single" w:sz="4" w:space="0" w:color="auto"/>
+              <w:bottom w:val="single" w:sz="4" w:space="0" w:color="auto"/>
+              <w:right w:val="single" w:sz="4" w:space="0" w:color="auto"/>
+            </w:tcBorders>
+            <w:shd w:val="clear" w:color="auto" w:fill="auto"/>
+            <w:noWrap/>
+            <w:vAlign w:val="bottom"/>
+            <w:hideMark/>
+          </w:tcPr>
+          <w:p>
+            <w:pPr>
+              <w:spacing w:after="0" w:line="240" w:lineRule="auto"/>
+              <w:rPr>
+                <w:rFonts w:ascii="Times New Roman" w:eastAsia="Times New Roman" w:hAnsi="Times New Roman" w:cs="Times New Roman"/>
+                <w:color w:val="000000"/>
+                <w:sz w:val="24"/>
+                <w:szCs w:val="24"/>
+                <w:lang w:eastAsia="es-CO"/>
+              </w:rPr>
+            </w:pPr>
+            <w:r>
+              <w:rPr>
+                <w:rFonts w:ascii="Times New Roman" w:eastAsia="Times New Roman" w:hAnsi="Times New Roman" w:cs="Times New Roman"/>
+                <w:color w:val="000000"/>
+                <w:sz w:val="24"/>
+                <w:szCs w:val="24"/>
+                <w:lang w:eastAsia="es-CO"/>
+              </w:rPr>
+              <w:t>Datos de Entrada:</w:t>
+            </w:r>
+          </w:p>
+        </w:tc>
+        <w:tc>
+          <w:tcPr>
+            <w:tcW w:w="6441" w:type="dxa"/>
+            <w:tcBorders>
+              <w:top w:val="nil"/>
+              <w:left w:val="nil"/>
+              <w:bottom w:val="single" w:sz="4" w:space="0" w:color="auto"/>
+              <w:right w:val="single" w:sz="4" w:space="0" w:color="auto"/>
+            </w:tcBorders>
+            <w:shd w:val="clear" w:color="auto" w:fill="auto"/>
+            <w:noWrap/>
+            <w:vAlign w:val="bottom"/>
+            <w:hideMark/>
+          </w:tcPr>
+          <w:p>
+            <w:pPr>
+              <w:spacing w:after="0" w:line="240" w:lineRule="auto"/>
+              <w:rPr>
+                <w:rFonts w:ascii="Times New Roman" w:eastAsia="Times New Roman" w:hAnsi="Times New Roman" w:cs="Times New Roman"/>
+                <w:color w:val="000000"/>
+                <w:sz w:val="24"/>
+                <w:szCs w:val="24"/>
+                <w:lang w:eastAsia="es-CO"/>
+              </w:rPr>
+            </w:pPr>
+            <w:r>
+              <w:rPr>
+                <w:rFonts w:ascii="Times New Roman" w:eastAsia="Times New Roman" w:hAnsi="Times New Roman" w:cs="Times New Roman"/>
+                <w:color w:val="000000"/>
+                <w:sz w:val="24"/>
+                <w:szCs w:val="24"/>
+                <w:lang w:eastAsia="es-CO"/>
+              </w:rPr>
+              <w:t>Las fechas por evaluar.</w:t>
+            </w:r>
+          </w:p>
+        </w:tc>
+      </w:tr>
+      <w:tr>
+        <w:trPr>
+          <w:trHeight w:val="376"/>
+        </w:trPr>
+        <w:tc>
+          <w:tcPr>
+            <w:tcW w:w="2972" w:type="dxa"/>
+            <w:tcBorders>
+              <w:top w:val="nil"/>
+              <w:left w:val="single" w:sz="4" w:space="0" w:color="auto"/>
+              <w:bottom w:val="single" w:sz="4" w:space="0" w:color="auto"/>
+              <w:right w:val="single" w:sz="4" w:space="0" w:color="auto"/>
+            </w:tcBorders>
+            <w:shd w:val="clear" w:color="auto" w:fill="auto"/>
+            <w:noWrap/>
+            <w:vAlign w:val="bottom"/>
+            <w:hideMark/>
+          </w:tcPr>
+          <w:p>
+            <w:pPr>
+              <w:spacing w:after="0" w:line="240" w:lineRule="auto"/>
+              <w:rPr>
+                <w:rFonts w:ascii="Times New Roman" w:eastAsia="Times New Roman" w:hAnsi="Times New Roman" w:cs="Times New Roman"/>
+                <w:color w:val="000000"/>
+                <w:sz w:val="24"/>
+                <w:szCs w:val="24"/>
+                <w:lang w:eastAsia="es-CO"/>
+              </w:rPr>
+            </w:pPr>
+            <w:r>
+              <w:rPr>
+                <w:rFonts w:ascii="Times New Roman" w:eastAsia="Times New Roman" w:hAnsi="Times New Roman" w:cs="Times New Roman"/>
+                <w:color w:val="000000"/>
+                <w:sz w:val="24"/>
+                <w:szCs w:val="24"/>
+                <w:lang w:eastAsia="es-CO"/>
+              </w:rPr>
+              <w:t>Datos de Salida:</w:t>
+            </w:r>
+          </w:p>
+        </w:tc>
+        <w:tc>
+          <w:tcPr>
+            <w:tcW w:w="6441" w:type="dxa"/>
+            <w:tcBorders>
+              <w:top w:val="nil"/>
+              <w:left w:val="nil"/>
+              <w:bottom w:val="single" w:sz="4" w:space="0" w:color="auto"/>
+              <w:right w:val="single" w:sz="4" w:space="0" w:color="auto"/>
+            </w:tcBorders>
+            <w:shd w:val="clear" w:color="auto" w:fill="auto"/>
+            <w:noWrap/>
+            <w:vAlign w:val="bottom"/>
+            <w:hideMark/>
+          </w:tcPr>
+          <w:p>
+            <w:pPr>
+              <w:spacing w:after="0" w:line="240" w:lineRule="auto"/>
+              <w:rPr>
+                <w:rFonts w:ascii="Times New Roman" w:eastAsia="Times New Roman" w:hAnsi="Times New Roman" w:cs="Times New Roman"/>
+                <w:color w:val="000000"/>
+                <w:sz w:val="24"/>
+                <w:szCs w:val="24"/>
+                <w:lang w:eastAsia="es-CO"/>
+              </w:rPr>
+            </w:pPr>
+            <w:r>
+              <w:rPr>
+                <w:rFonts w:ascii="Times New Roman" w:eastAsia="Times New Roman" w:hAnsi="Times New Roman" w:cs="Times New Roman"/>
+                <w:color w:val="000000"/>
+                <w:sz w:val="24"/>
+                <w:szCs w:val="24"/>
+                <w:lang w:eastAsia="es-CO"/>
+              </w:rPr>
+              <w:t> </w:t>
+            </w:r>
+            <w:r>
+              <w:rPr>
+                <w:rFonts w:ascii="Times New Roman" w:eastAsia="Times New Roman" w:hAnsi="Times New Roman" w:cs="Times New Roman"/>
+                <w:color w:val="000000"/>
+                <w:sz w:val="24"/>
+                <w:szCs w:val="24"/>
+                <w:lang w:eastAsia="es-CO"/>
+              </w:rPr>
+              <w:t>Un arreglo, en el que cada posición va a ser un arreglo con posiciones: código, comparendos para</w:t>
+            </w:r>
+            <w:r>
+              <w:rPr>
+                <w:rFonts w:ascii="Times New Roman" w:eastAsia="Times New Roman" w:hAnsi="Times New Roman" w:cs="Times New Roman"/>
+                <w:color w:val="000000"/>
+                <w:sz w:val="24"/>
+                <w:szCs w:val="24"/>
+                <w:lang w:eastAsia="es-CO"/>
+              </w:rPr>
+              <w:t xml:space="preserve"> “Particular”</w:t>
+            </w:r>
+            <w:r>
+              <w:rPr>
+                <w:rFonts w:ascii="Times New Roman" w:eastAsia="Times New Roman" w:hAnsi="Times New Roman" w:cs="Times New Roman"/>
+                <w:color w:val="000000"/>
+                <w:sz w:val="24"/>
+                <w:szCs w:val="24"/>
+                <w:lang w:eastAsia="es-CO"/>
+              </w:rPr>
+              <w:t xml:space="preserve">, comparendos para </w:t>
+            </w:r>
+            <w:r>
+              <w:rPr>
+                <w:rFonts w:ascii="Times New Roman" w:eastAsia="Times New Roman" w:hAnsi="Times New Roman" w:cs="Times New Roman"/>
+                <w:color w:val="000000"/>
+                <w:sz w:val="24"/>
+                <w:szCs w:val="24"/>
+                <w:lang w:eastAsia="es-CO"/>
+              </w:rPr>
+              <w:t>“Publico”</w:t>
+            </w:r>
+          </w:p>
+        </w:tc>
+      </w:tr>
+      <w:tr>
+        <w:trPr>
+          <w:trHeight w:val="376"/>
+        </w:trPr>
+        <w:tc>
+          <w:tcPr>
+            <w:tcW w:w="2972" w:type="dxa"/>
+            <w:tcBorders>
+              <w:top w:val="nil"/>
+              <w:left w:val="single" w:sz="4" w:space="0" w:color="auto"/>
+              <w:bottom w:val="single" w:sz="4" w:space="0" w:color="auto"/>
+              <w:right w:val="single" w:sz="4" w:space="0" w:color="auto"/>
+            </w:tcBorders>
+            <w:shd w:val="clear" w:color="auto" w:fill="auto"/>
+            <w:noWrap/>
+            <w:vAlign w:val="bottom"/>
+            <w:hideMark/>
+          </w:tcPr>
+          <w:p>
+            <w:pPr>
+              <w:spacing w:after="0" w:line="240" w:lineRule="auto"/>
+              <w:rPr>
+                <w:rFonts w:ascii="Times New Roman" w:eastAsia="Times New Roman" w:hAnsi="Times New Roman" w:cs="Times New Roman"/>
+                <w:color w:val="000000"/>
+                <w:sz w:val="24"/>
+                <w:szCs w:val="24"/>
+                <w:lang w:eastAsia="es-CO"/>
+              </w:rPr>
+            </w:pPr>
+            <w:r>
+              <w:rPr>
+                <w:rFonts w:ascii="Times New Roman" w:eastAsia="Times New Roman" w:hAnsi="Times New Roman" w:cs="Times New Roman"/>
+                <w:color w:val="000000"/>
+                <w:sz w:val="24"/>
+                <w:szCs w:val="24"/>
+                <w:lang w:eastAsia="es-CO"/>
+              </w:rPr>
+              <w:t>Estimación de complejidad:</w:t>
+            </w:r>
+          </w:p>
+        </w:tc>
+        <w:tc>
+          <w:tcPr>
+            <w:tcW w:w="6441" w:type="dxa"/>
+            <w:tcBorders>
+              <w:top w:val="nil"/>
+              <w:left w:val="nil"/>
+              <w:bottom w:val="single" w:sz="4" w:space="0" w:color="auto"/>
+              <w:right w:val="single" w:sz="4" w:space="0" w:color="auto"/>
+            </w:tcBorders>
+            <w:shd w:val="clear" w:color="auto" w:fill="auto"/>
+            <w:noWrap/>
+            <w:vAlign w:val="bottom"/>
+            <w:hideMark/>
+          </w:tcPr>
+          <w:p>
+            <w:pPr>
+              <w:spacing w:after="0" w:line="240" w:lineRule="auto"/>
+              <w:rPr>
+                <w:rFonts w:ascii="Times New Roman" w:eastAsia="Times New Roman" w:hAnsi="Times New Roman" w:cs="Times New Roman"/>
+                <w:color w:val="000000"/>
+                <w:sz w:val="24"/>
+                <w:szCs w:val="24"/>
+                <w:vertAlign w:val="superscript"/>
+                <w:lang w:eastAsia="es-CO"/>
+              </w:rPr>
+            </w:pPr>
+            <w:r>
+              <w:rPr>
+                <w:rFonts w:ascii="Times New Roman" w:eastAsia="Times New Roman" w:hAnsi="Times New Roman" w:cs="Times New Roman"/>
+                <w:color w:val="000000"/>
+                <w:sz w:val="24"/>
+                <w:szCs w:val="24"/>
+                <w:lang w:eastAsia="es-CO"/>
+              </w:rPr>
+              <w:t>N</w:t>
+            </w:r>
+            <w:r>
+              <w:rPr>
+                <w:rFonts w:ascii="Times New Roman" w:eastAsia="Times New Roman" w:hAnsi="Times New Roman" w:cs="Times New Roman"/>
+                <w:color w:val="000000"/>
+                <w:sz w:val="24"/>
+                <w:szCs w:val="24"/>
+                <w:vertAlign w:val="superscript"/>
+                <w:lang w:eastAsia="es-CO"/>
+              </w:rPr>
+              <w:t>2</w:t>
+            </w:r>
+          </w:p>
+        </w:tc>
+      </w:tr>
+    </w:tbl>
+    <w:p>
+      <w:pPr>
+        <w:spacing w:line="360" w:lineRule="auto"/>
+        <w:rPr>
+          <w:rFonts w:ascii="Times New Roman" w:hAnsi="Times New Roman" w:cs="Times New Roman"/>
+          <w:b/>
+          <w:bCs/>
+          <w:sz w:val="24"/>
+          <w:szCs w:val="24"/>
+        </w:rPr>
+      </w:pPr>
+    </w:p>
+    <w:p>
+      <w:pPr>
+        <w:spacing w:line="360" w:lineRule="auto"/>
+        <w:rPr>
+          <w:rFonts w:ascii="Times New Roman" w:hAnsi="Times New Roman" w:cs="Times New Roman"/>
+          <w:b/>
+          <w:bCs/>
+          <w:sz w:val="24"/>
+          <w:szCs w:val="24"/>
+        </w:rPr>
+      </w:pPr>
+    </w:p>
+    <w:p>
+      <w:pPr>
+        <w:spacing w:line="360" w:lineRule="auto"/>
+        <w:rPr>
+          <w:rFonts w:ascii="Times New Roman" w:hAnsi="Times New Roman" w:cs="Times New Roman"/>
+          <w:b/>
+          <w:bCs/>
+          <w:sz w:val="24"/>
+          <w:szCs w:val="24"/>
+        </w:rPr>
+      </w:pPr>
+    </w:p>
+    <w:p>
+      <w:pPr>
+        <w:spacing w:line="360" w:lineRule="auto"/>
+        <w:rPr>
+          <w:rFonts w:ascii="Times New Roman" w:hAnsi="Times New Roman" w:cs="Times New Roman"/>
+          <w:b/>
+          <w:bCs/>
+          <w:sz w:val="24"/>
+          <w:szCs w:val="24"/>
+        </w:rPr>
+      </w:pPr>
+    </w:p>
+    <w:p>
+      <w:pPr>
+        <w:spacing w:line="360" w:lineRule="auto"/>
+        <w:rPr>
+          <w:rFonts w:ascii="Times New Roman" w:hAnsi="Times New Roman" w:cs="Times New Roman"/>
+          <w:b/>
+          <w:bCs/>
+          <w:sz w:val="24"/>
+          <w:szCs w:val="24"/>
+        </w:rPr>
+      </w:pPr>
       <w:r>
         <w:rPr>
           <w:rFonts w:ascii="Times New Roman" w:hAnsi="Times New Roman" w:cs="Times New Roman"/>
@@ -1909,74 +3356,7 @@
           <w:sz w:val="24"/>
           <w:szCs w:val="24"/>
         </w:rPr>
-        <w:t>ESTUDIANTE B:</w:t>
-      </w:r>
-    </w:p>
-    <w:p>
-      <w:pPr>
-        <w:spacing w:line="360" w:lineRule="auto"/>
-        <w:rPr>
-          <w:rFonts w:ascii="Times New Roman" w:hAnsi="Times New Roman" w:cs="Times New Roman"/>
-          <w:b/>
-          <w:bCs/>
-          <w:sz w:val="24"/>
-          <w:szCs w:val="24"/>
-        </w:rPr>
-      </w:pPr>
-      <w:r>
-        <w:rPr>
-          <w:rFonts w:ascii="Times New Roman" w:hAnsi="Times New Roman" w:cs="Times New Roman"/>
-          <w:b/>
-          <w:bCs/>
-          <w:sz w:val="24"/>
-          <w:szCs w:val="24"/>
-        </w:rPr>
-        <w:t>//TODO BOBBY JAJA</w:t>
-      </w:r>
-    </w:p>
-    <w:p>
-      <w:pPr>
-        <w:spacing w:line="360" w:lineRule="auto"/>
-        <w:rPr>
-          <w:rFonts w:ascii="Times New Roman" w:hAnsi="Times New Roman" w:cs="Times New Roman"/>
-          <w:b/>
-          <w:bCs/>
-          <w:sz w:val="24"/>
-          <w:szCs w:val="24"/>
-        </w:rPr>
-      </w:pPr>
-    </w:p>
-    <w:p>
-      <w:pPr>
-        <w:spacing w:line="360" w:lineRule="auto"/>
-        <w:rPr>
-          <w:rFonts w:ascii="Times New Roman" w:hAnsi="Times New Roman" w:cs="Times New Roman"/>
-          <w:b/>
-          <w:bCs/>
-          <w:sz w:val="24"/>
-          <w:szCs w:val="24"/>
-        </w:rPr>
-      </w:pPr>
-    </w:p>
-    <w:p>
-      <w:pPr>
-        <w:spacing w:line="360" w:lineRule="auto"/>
-        <w:rPr>
-          <w:rFonts w:ascii="Times New Roman" w:hAnsi="Times New Roman" w:cs="Times New Roman"/>
-          <w:b/>
-          <w:bCs/>
-          <w:sz w:val="24"/>
-          <w:szCs w:val="24"/>
-        </w:rPr>
-      </w:pPr>
-      <w:r>
-        <w:rPr>
-          <w:rFonts w:ascii="Times New Roman" w:hAnsi="Times New Roman" w:cs="Times New Roman"/>
-          <w:b/>
-          <w:bCs/>
-          <w:sz w:val="24"/>
-          <w:szCs w:val="24"/>
-        </w:rPr>
+        <w:lastRenderedPageBreak/>
         <w:t>PARTE C:</w:t>
       </w:r>
     </w:p>
@@ -2130,17 +3510,7 @@
                 <w:szCs w:val="24"/>
                 <w:lang w:eastAsia="es-CO"/>
               </w:rPr>
-              <w:t>Dada</w:t>
-            </w:r>
-            <w:r>
-              <w:rPr>
-                <w:rFonts w:ascii="Times New Roman" w:eastAsia="Times New Roman" w:hAnsi="Times New Roman" w:cs="Times New Roman"/>
-                <w:color w:val="000000"/>
-                <w:sz w:val="24"/>
-                <w:szCs w:val="24"/>
-                <w:lang w:eastAsia="es-CO"/>
-              </w:rPr>
-              <w:t xml:space="preserve"> una localidad y dos fechas (una mínima y una máxima), se debe imprimir el número de comparendos que hubo dentro de ese intervalo de tiempo. </w:t>
+              <w:t xml:space="preserve">Dada una localidad y dos fechas (una mínima y una máxima), se debe imprimir el número de comparendos que hubo dentro de ese intervalo de tiempo. </w:t>
             </w:r>
             <w:r>
               <w:rPr>
@@ -2151,6 +3521,16 @@
                 <w:lang w:eastAsia="es-CO"/>
               </w:rPr>
               <w:t>Los códigos deben ser ordenados por código</w:t>
+            </w:r>
+            <w:r>
+              <w:rPr>
+                <w:rFonts w:ascii="Times New Roman" w:eastAsia="Times New Roman" w:hAnsi="Times New Roman" w:cs="Times New Roman"/>
+                <w:color w:val="000000"/>
+                <w:sz w:val="24"/>
+                <w:szCs w:val="24"/>
+                <w:lang w:eastAsia="es-CO"/>
+              </w:rPr>
+              <w:t xml:space="preserve"> infracción.</w:t>
             </w:r>
           </w:p>
         </w:tc>
@@ -2308,7 +3688,27 @@
                 <w:szCs w:val="24"/>
                 <w:lang w:eastAsia="es-CO"/>
               </w:rPr>
-              <w:t xml:space="preserve">Un arreglo, en el que cada posición va a ser un arreglo, y en el último, las posiciones van a ser: código de comparendo y número de repeticiones. </w:t>
+              <w:t xml:space="preserve">Un arreglo, en el que cada posición va a ser un arreglo, y en el </w:t>
+            </w:r>
+            <w:r>
+              <w:rPr>
+                <w:rFonts w:ascii="Times New Roman" w:eastAsia="Times New Roman" w:hAnsi="Times New Roman" w:cs="Times New Roman"/>
+                <w:color w:val="000000"/>
+                <w:sz w:val="24"/>
+                <w:szCs w:val="24"/>
+                <w:lang w:eastAsia="es-CO"/>
+              </w:rPr>
+              <w:t>interno</w:t>
+            </w:r>
+            <w:r>
+              <w:rPr>
+                <w:rFonts w:ascii="Times New Roman" w:eastAsia="Times New Roman" w:hAnsi="Times New Roman" w:cs="Times New Roman"/>
+                <w:color w:val="000000"/>
+                <w:sz w:val="24"/>
+                <w:szCs w:val="24"/>
+                <w:lang w:eastAsia="es-CO"/>
+              </w:rPr>
+              <w:t xml:space="preserve">, las posiciones van a ser: código de comparendo y número de repeticiones. </w:t>
             </w:r>
           </w:p>
         </w:tc>
@@ -2379,58 +3779,20 @@
                 <w:lang w:eastAsia="es-CO"/>
               </w:rPr>
             </w:pPr>
+            <w:r>
+              <w:rPr>
+                <w:rFonts w:ascii="Times New Roman" w:eastAsia="Times New Roman" w:hAnsi="Times New Roman" w:cs="Times New Roman"/>
+                <w:color w:val="000000"/>
+                <w:sz w:val="24"/>
+                <w:szCs w:val="24"/>
+                <w:lang w:eastAsia="es-CO"/>
+              </w:rPr>
+              <w:t>N</w:t>
+            </w:r>
           </w:p>
         </w:tc>
       </w:tr>
     </w:tbl>
-    <w:p>
-      <w:pPr>
-        <w:spacing w:line="360" w:lineRule="auto"/>
-        <w:rPr>
-          <w:rFonts w:ascii="Times New Roman" w:hAnsi="Times New Roman" w:cs="Times New Roman"/>
-          <w:b/>
-          <w:bCs/>
-          <w:sz w:val="24"/>
-          <w:szCs w:val="24"/>
-        </w:rPr>
-      </w:pPr>
-    </w:p>
-    <w:p>
-      <w:pPr>
-        <w:spacing w:line="360" w:lineRule="auto"/>
-        <w:rPr>
-          <w:rFonts w:ascii="Times New Roman" w:hAnsi="Times New Roman" w:cs="Times New Roman"/>
-          <w:b/>
-          <w:bCs/>
-          <w:sz w:val="24"/>
-          <w:szCs w:val="24"/>
-        </w:rPr>
-      </w:pPr>
-    </w:p>
-    <w:p>
-      <w:pPr>
-        <w:spacing w:line="360" w:lineRule="auto"/>
-        <w:rPr>
-          <w:rFonts w:ascii="Times New Roman" w:hAnsi="Times New Roman" w:cs="Times New Roman"/>
-          <w:b/>
-          <w:bCs/>
-          <w:sz w:val="24"/>
-          <w:szCs w:val="24"/>
-        </w:rPr>
-      </w:pPr>
-    </w:p>
-    <w:p>
-      <w:pPr>
-        <w:spacing w:line="360" w:lineRule="auto"/>
-        <w:rPr>
-          <w:rFonts w:ascii="Times New Roman" w:hAnsi="Times New Roman" w:cs="Times New Roman"/>
-          <w:b/>
-          <w:bCs/>
-          <w:sz w:val="24"/>
-          <w:szCs w:val="24"/>
-        </w:rPr>
-      </w:pPr>
-    </w:p>
     <w:p>
       <w:pPr>
         <w:spacing w:line="360" w:lineRule="auto"/>
@@ -2494,7 +3856,6 @@
                 <w:szCs w:val="24"/>
                 <w:lang w:eastAsia="es-CO"/>
               </w:rPr>
-              <w:lastRenderedPageBreak/>
               <w:t>2. Consultar los N códigos de más repeticiones en un intervalo de tiempo.</w:t>
             </w:r>
           </w:p>
@@ -2584,17 +3945,7 @@
                 <w:szCs w:val="24"/>
                 <w:lang w:eastAsia="es-CO"/>
               </w:rPr>
-              <w:t>Dad</w:t>
-            </w:r>
-            <w:r>
-              <w:rPr>
-                <w:rFonts w:ascii="Times New Roman" w:eastAsia="Times New Roman" w:hAnsi="Times New Roman" w:cs="Times New Roman"/>
-                <w:color w:val="000000"/>
-                <w:sz w:val="24"/>
-                <w:szCs w:val="24"/>
-                <w:lang w:eastAsia="es-CO"/>
-              </w:rPr>
-              <w:t>o un parámetro N, que corresponde al número de comparendos a mostrar</w:t>
+              <w:t>Dado un parámetro N, que corresponde al número de comparendos a mostrar</w:t>
             </w:r>
             <w:r>
               <w:rPr>
@@ -2614,17 +3965,17 @@
                 <w:szCs w:val="24"/>
                 <w:lang w:eastAsia="es-CO"/>
               </w:rPr>
-              <w:t xml:space="preserve"> y dos fechas (una mínima y una máxima), se debe imprimir el número de comparendos que hubo dentro de ese intervalo de tiempo. Los códigos deben ser ordenados por </w:t>
-            </w:r>
-            <w:r>
-              <w:rPr>
-                <w:rFonts w:ascii="Times New Roman" w:eastAsia="Times New Roman" w:hAnsi="Times New Roman" w:cs="Times New Roman"/>
-                <w:color w:val="000000"/>
-                <w:sz w:val="24"/>
-                <w:szCs w:val="24"/>
-                <w:lang w:eastAsia="es-CO"/>
-              </w:rPr>
-              <w:t>orden alfabético</w:t>
+              <w:t xml:space="preserve"> y dos fechas (una mínima y una máxima), se debe imprimir el número de comparendos que hubo dentro de ese intervalo de tiempo. Los códigos deben ser ordenados </w:t>
+            </w:r>
+            <w:r>
+              <w:rPr>
+                <w:rFonts w:ascii="Times New Roman" w:eastAsia="Times New Roman" w:hAnsi="Times New Roman" w:cs="Times New Roman"/>
+                <w:color w:val="000000"/>
+                <w:sz w:val="24"/>
+                <w:szCs w:val="24"/>
+                <w:lang w:eastAsia="es-CO"/>
+              </w:rPr>
+              <w:t xml:space="preserve">descendentemente por cantidad de repeticiones. </w:t>
             </w:r>
           </w:p>
         </w:tc>
@@ -2792,7 +4143,27 @@
                 <w:szCs w:val="24"/>
                 <w:lang w:eastAsia="es-CO"/>
               </w:rPr>
-              <w:t xml:space="preserve">Un arreglo, en el que cada posición va a ser un arreglo, y en el último, las posiciones van a ser: código de comparendo y número de repeticiones. </w:t>
+              <w:t>Un arreglo, en el que cada posición va a ser un arreglo, y en el último</w:t>
+            </w:r>
+            <w:r>
+              <w:rPr>
+                <w:rFonts w:ascii="Times New Roman" w:eastAsia="Times New Roman" w:hAnsi="Times New Roman" w:cs="Times New Roman"/>
+                <w:color w:val="000000"/>
+                <w:sz w:val="24"/>
+                <w:szCs w:val="24"/>
+                <w:lang w:eastAsia="es-CO"/>
+              </w:rPr>
+              <w:t xml:space="preserve"> (interno)</w:t>
+            </w:r>
+            <w:r>
+              <w:rPr>
+                <w:rFonts w:ascii="Times New Roman" w:eastAsia="Times New Roman" w:hAnsi="Times New Roman" w:cs="Times New Roman"/>
+                <w:color w:val="000000"/>
+                <w:sz w:val="24"/>
+                <w:szCs w:val="24"/>
+                <w:lang w:eastAsia="es-CO"/>
+              </w:rPr>
+              <w:t xml:space="preserve">, las posiciones van a ser: código de comparendo y número de repeticiones. </w:t>
             </w:r>
           </w:p>
         </w:tc>
@@ -2860,11 +4231,31 @@
                 <w:color w:val="000000"/>
                 <w:sz w:val="24"/>
                 <w:szCs w:val="24"/>
-                <w:lang w:eastAsia="es-CO"/>
-              </w:rPr>
-            </w:pPr>
-            <w:bookmarkStart w:id="0" w:name="_GoBack"/>
-            <w:bookmarkEnd w:id="0"/>
+                <w:vertAlign w:val="superscript"/>
+                <w:lang w:eastAsia="es-CO"/>
+              </w:rPr>
+            </w:pPr>
+            <w:r>
+              <w:rPr>
+                <w:rFonts w:ascii="Times New Roman" w:eastAsia="Times New Roman" w:hAnsi="Times New Roman" w:cs="Times New Roman"/>
+                <w:color w:val="000000"/>
+                <w:sz w:val="24"/>
+                <w:szCs w:val="24"/>
+                <w:lang w:eastAsia="es-CO"/>
+              </w:rPr>
+              <w:t>N</w:t>
+            </w:r>
+            <w:r>
+              <w:rPr>
+                <w:rFonts w:ascii="Times New Roman" w:eastAsia="Times New Roman" w:hAnsi="Times New Roman" w:cs="Times New Roman"/>
+                <w:color w:val="000000"/>
+                <w:sz w:val="24"/>
+                <w:szCs w:val="24"/>
+                <w:vertAlign w:val="superscript"/>
+                <w:lang w:eastAsia="es-CO"/>
+              </w:rPr>
+              <w:t>2</w:t>
+            </w:r>
           </w:p>
         </w:tc>
       </w:tr>
@@ -2880,6 +4271,489 @@
           <w:szCs w:val="24"/>
         </w:rPr>
       </w:pPr>
+    </w:p>
+    <w:tbl>
+      <w:tblPr>
+        <w:tblW w:w="9413" w:type="dxa"/>
+        <w:tblCellMar>
+          <w:left w:w="70" w:type="dxa"/>
+          <w:right w:w="70" w:type="dxa"/>
+        </w:tblCellMar>
+        <w:tblLook w:val="04A0" w:firstRow="1" w:lastRow="0" w:firstColumn="1" w:lastColumn="0" w:noHBand="0" w:noVBand="1"/>
+      </w:tblPr>
+      <w:tblGrid>
+        <w:gridCol w:w="2972"/>
+        <w:gridCol w:w="6441"/>
+      </w:tblGrid>
+      <w:tr>
+        <w:trPr>
+          <w:trHeight w:val="376"/>
+        </w:trPr>
+        <w:tc>
+          <w:tcPr>
+            <w:tcW w:w="9413" w:type="dxa"/>
+            <w:gridSpan w:val="2"/>
+            <w:tcBorders>
+              <w:top w:val="single" w:sz="4" w:space="0" w:color="auto"/>
+              <w:left w:val="single" w:sz="4" w:space="0" w:color="auto"/>
+              <w:bottom w:val="single" w:sz="4" w:space="0" w:color="auto"/>
+              <w:right w:val="single" w:sz="4" w:space="0" w:color="auto"/>
+            </w:tcBorders>
+            <w:shd w:val="clear" w:color="000000" w:fill="305496"/>
+            <w:noWrap/>
+            <w:vAlign w:val="bottom"/>
+            <w:hideMark/>
+          </w:tcPr>
+          <w:p>
+            <w:pPr>
+              <w:spacing w:after="0" w:line="240" w:lineRule="auto"/>
+              <w:rPr>
+                <w:rFonts w:ascii="Times New Roman" w:eastAsia="Times New Roman" w:hAnsi="Times New Roman" w:cs="Times New Roman"/>
+                <w:color w:val="FFFFFF"/>
+                <w:sz w:val="24"/>
+                <w:szCs w:val="24"/>
+                <w:lang w:eastAsia="es-CO"/>
+              </w:rPr>
+            </w:pPr>
+            <w:r>
+              <w:rPr>
+                <w:rFonts w:ascii="Times New Roman" w:eastAsia="Times New Roman" w:hAnsi="Times New Roman" w:cs="Times New Roman"/>
+                <w:color w:val="FFFFFF"/>
+                <w:sz w:val="24"/>
+                <w:szCs w:val="24"/>
+                <w:lang w:eastAsia="es-CO"/>
+              </w:rPr>
+              <w:t>3</w:t>
+            </w:r>
+            <w:r>
+              <w:rPr>
+                <w:rFonts w:ascii="Times New Roman" w:eastAsia="Times New Roman" w:hAnsi="Times New Roman" w:cs="Times New Roman"/>
+                <w:color w:val="FFFFFF"/>
+                <w:sz w:val="24"/>
+                <w:szCs w:val="24"/>
+                <w:lang w:eastAsia="es-CO"/>
+              </w:rPr>
+              <w:t xml:space="preserve">. </w:t>
+            </w:r>
+            <w:r>
+              <w:rPr>
+                <w:rFonts w:ascii="Times New Roman" w:eastAsia="Times New Roman" w:hAnsi="Times New Roman" w:cs="Times New Roman"/>
+                <w:color w:val="FFFFFF"/>
+                <w:sz w:val="24"/>
+                <w:szCs w:val="24"/>
+                <w:lang w:eastAsia="es-CO"/>
+              </w:rPr>
+              <w:t>Generar una gráfica ASCII (Histograma) que muestre el número total de comparendos</w:t>
+            </w:r>
+          </w:p>
+          <w:p>
+            <w:pPr>
+              <w:spacing w:after="0" w:line="240" w:lineRule="auto"/>
+              <w:rPr>
+                <w:rFonts w:ascii="Times New Roman" w:eastAsia="Times New Roman" w:hAnsi="Times New Roman" w:cs="Times New Roman"/>
+                <w:color w:val="FFFFFF"/>
+                <w:sz w:val="24"/>
+                <w:szCs w:val="24"/>
+                <w:lang w:eastAsia="es-CO"/>
+              </w:rPr>
+            </w:pPr>
+            <w:r>
+              <w:rPr>
+                <w:rFonts w:ascii="Times New Roman" w:eastAsia="Times New Roman" w:hAnsi="Times New Roman" w:cs="Times New Roman"/>
+                <w:color w:val="FFFFFF"/>
+                <w:sz w:val="24"/>
+                <w:szCs w:val="24"/>
+                <w:lang w:eastAsia="es-CO"/>
+              </w:rPr>
+              <w:t xml:space="preserve">por cada LOCALIDAD representados por un </w:t>
+            </w:r>
+            <w:proofErr w:type="spellStart"/>
+            <w:r>
+              <w:rPr>
+                <w:rFonts w:ascii="Times New Roman" w:eastAsia="Times New Roman" w:hAnsi="Times New Roman" w:cs="Times New Roman"/>
+                <w:color w:val="FFFFFF"/>
+                <w:sz w:val="24"/>
+                <w:szCs w:val="24"/>
+                <w:lang w:eastAsia="es-CO"/>
+              </w:rPr>
+              <w:t>String</w:t>
+            </w:r>
+            <w:proofErr w:type="spellEnd"/>
+            <w:r>
+              <w:rPr>
+                <w:rFonts w:ascii="Times New Roman" w:eastAsia="Times New Roman" w:hAnsi="Times New Roman" w:cs="Times New Roman"/>
+                <w:color w:val="FFFFFF"/>
+                <w:sz w:val="24"/>
+                <w:szCs w:val="24"/>
+                <w:lang w:eastAsia="es-CO"/>
+              </w:rPr>
+              <w:t xml:space="preserve"> de caracteres ‘*’.</w:t>
+            </w:r>
+          </w:p>
+        </w:tc>
+      </w:tr>
+      <w:tr>
+        <w:trPr>
+          <w:trHeight w:val="376"/>
+        </w:trPr>
+        <w:tc>
+          <w:tcPr>
+            <w:tcW w:w="2972" w:type="dxa"/>
+            <w:tcBorders>
+              <w:top w:val="nil"/>
+              <w:left w:val="single" w:sz="4" w:space="0" w:color="auto"/>
+              <w:bottom w:val="single" w:sz="4" w:space="0" w:color="auto"/>
+              <w:right w:val="single" w:sz="4" w:space="0" w:color="auto"/>
+            </w:tcBorders>
+            <w:shd w:val="clear" w:color="auto" w:fill="auto"/>
+            <w:noWrap/>
+            <w:vAlign w:val="bottom"/>
+            <w:hideMark/>
+          </w:tcPr>
+          <w:p>
+            <w:pPr>
+              <w:spacing w:after="0" w:line="240" w:lineRule="auto"/>
+              <w:rPr>
+                <w:rFonts w:ascii="Times New Roman" w:eastAsia="Times New Roman" w:hAnsi="Times New Roman" w:cs="Times New Roman"/>
+                <w:color w:val="000000"/>
+                <w:sz w:val="24"/>
+                <w:szCs w:val="24"/>
+                <w:lang w:eastAsia="es-CO"/>
+              </w:rPr>
+            </w:pPr>
+            <w:r>
+              <w:rPr>
+                <w:rFonts w:ascii="Times New Roman" w:eastAsia="Times New Roman" w:hAnsi="Times New Roman" w:cs="Times New Roman"/>
+                <w:color w:val="000000"/>
+                <w:sz w:val="24"/>
+                <w:szCs w:val="24"/>
+                <w:lang w:eastAsia="es-CO"/>
+              </w:rPr>
+              <w:t>Descripción:</w:t>
+            </w:r>
+          </w:p>
+        </w:tc>
+        <w:tc>
+          <w:tcPr>
+            <w:tcW w:w="6441" w:type="dxa"/>
+            <w:tcBorders>
+              <w:top w:val="nil"/>
+              <w:left w:val="nil"/>
+              <w:bottom w:val="single" w:sz="4" w:space="0" w:color="auto"/>
+              <w:right w:val="single" w:sz="4" w:space="0" w:color="auto"/>
+            </w:tcBorders>
+            <w:shd w:val="clear" w:color="auto" w:fill="auto"/>
+            <w:noWrap/>
+            <w:vAlign w:val="bottom"/>
+            <w:hideMark/>
+          </w:tcPr>
+          <w:p>
+            <w:pPr>
+              <w:spacing w:after="0" w:line="240" w:lineRule="auto"/>
+              <w:rPr>
+                <w:rFonts w:ascii="Times New Roman" w:eastAsia="Times New Roman" w:hAnsi="Times New Roman" w:cs="Times New Roman"/>
+                <w:color w:val="000000"/>
+                <w:sz w:val="24"/>
+                <w:szCs w:val="24"/>
+                <w:lang w:eastAsia="es-CO"/>
+              </w:rPr>
+            </w:pPr>
+            <w:r>
+              <w:rPr>
+                <w:rFonts w:ascii="Times New Roman" w:eastAsia="Times New Roman" w:hAnsi="Times New Roman" w:cs="Times New Roman"/>
+                <w:color w:val="000000"/>
+                <w:sz w:val="24"/>
+                <w:szCs w:val="24"/>
+                <w:lang w:eastAsia="es-CO"/>
+              </w:rPr>
+              <w:t xml:space="preserve">Generar un histograma a partir de las localidades, de manera ordena alfabéticamente, teniendo en cuenta que cada * corresponde a 50 comparendos y se redondea a techo. </w:t>
+            </w:r>
+          </w:p>
+        </w:tc>
+      </w:tr>
+      <w:tr>
+        <w:trPr>
+          <w:trHeight w:val="376"/>
+        </w:trPr>
+        <w:tc>
+          <w:tcPr>
+            <w:tcW w:w="2972" w:type="dxa"/>
+            <w:tcBorders>
+              <w:top w:val="nil"/>
+              <w:left w:val="single" w:sz="4" w:space="0" w:color="auto"/>
+              <w:bottom w:val="single" w:sz="4" w:space="0" w:color="auto"/>
+              <w:right w:val="single" w:sz="4" w:space="0" w:color="auto"/>
+            </w:tcBorders>
+            <w:shd w:val="clear" w:color="auto" w:fill="auto"/>
+            <w:noWrap/>
+            <w:vAlign w:val="bottom"/>
+            <w:hideMark/>
+          </w:tcPr>
+          <w:p>
+            <w:pPr>
+              <w:spacing w:after="0" w:line="240" w:lineRule="auto"/>
+              <w:rPr>
+                <w:rFonts w:ascii="Times New Roman" w:eastAsia="Times New Roman" w:hAnsi="Times New Roman" w:cs="Times New Roman"/>
+                <w:color w:val="000000"/>
+                <w:sz w:val="24"/>
+                <w:szCs w:val="24"/>
+                <w:lang w:eastAsia="es-CO"/>
+              </w:rPr>
+            </w:pPr>
+            <w:r>
+              <w:rPr>
+                <w:rFonts w:ascii="Times New Roman" w:eastAsia="Times New Roman" w:hAnsi="Times New Roman" w:cs="Times New Roman"/>
+                <w:color w:val="000000"/>
+                <w:sz w:val="24"/>
+                <w:szCs w:val="24"/>
+                <w:lang w:eastAsia="es-CO"/>
+              </w:rPr>
+              <w:t>Datos de Entrada:</w:t>
+            </w:r>
+          </w:p>
+        </w:tc>
+        <w:tc>
+          <w:tcPr>
+            <w:tcW w:w="6441" w:type="dxa"/>
+            <w:tcBorders>
+              <w:top w:val="nil"/>
+              <w:left w:val="nil"/>
+              <w:bottom w:val="single" w:sz="4" w:space="0" w:color="auto"/>
+              <w:right w:val="single" w:sz="4" w:space="0" w:color="auto"/>
+            </w:tcBorders>
+            <w:shd w:val="clear" w:color="auto" w:fill="auto"/>
+            <w:noWrap/>
+            <w:vAlign w:val="bottom"/>
+            <w:hideMark/>
+          </w:tcPr>
+          <w:p>
+            <w:pPr>
+              <w:spacing w:after="0" w:line="240" w:lineRule="auto"/>
+              <w:rPr>
+                <w:rFonts w:ascii="Times New Roman" w:eastAsia="Times New Roman" w:hAnsi="Times New Roman" w:cs="Times New Roman"/>
+                <w:color w:val="000000"/>
+                <w:sz w:val="24"/>
+                <w:szCs w:val="24"/>
+                <w:lang w:eastAsia="es-CO"/>
+              </w:rPr>
+            </w:pPr>
+            <w:r>
+              <w:rPr>
+                <w:rFonts w:ascii="Times New Roman" w:eastAsia="Times New Roman" w:hAnsi="Times New Roman" w:cs="Times New Roman"/>
+                <w:color w:val="000000"/>
+                <w:sz w:val="24"/>
+                <w:szCs w:val="24"/>
+                <w:lang w:eastAsia="es-CO"/>
+              </w:rPr>
+              <w:t xml:space="preserve">Comparendos </w:t>
+            </w:r>
+          </w:p>
+        </w:tc>
+      </w:tr>
+      <w:tr>
+        <w:trPr>
+          <w:trHeight w:val="376"/>
+        </w:trPr>
+        <w:tc>
+          <w:tcPr>
+            <w:tcW w:w="2972" w:type="dxa"/>
+            <w:tcBorders>
+              <w:top w:val="nil"/>
+              <w:left w:val="single" w:sz="4" w:space="0" w:color="auto"/>
+              <w:bottom w:val="single" w:sz="4" w:space="0" w:color="auto"/>
+              <w:right w:val="single" w:sz="4" w:space="0" w:color="auto"/>
+            </w:tcBorders>
+            <w:shd w:val="clear" w:color="auto" w:fill="auto"/>
+            <w:noWrap/>
+            <w:vAlign w:val="bottom"/>
+            <w:hideMark/>
+          </w:tcPr>
+          <w:p>
+            <w:pPr>
+              <w:spacing w:after="0" w:line="240" w:lineRule="auto"/>
+              <w:rPr>
+                <w:rFonts w:ascii="Times New Roman" w:eastAsia="Times New Roman" w:hAnsi="Times New Roman" w:cs="Times New Roman"/>
+                <w:color w:val="000000"/>
+                <w:sz w:val="24"/>
+                <w:szCs w:val="24"/>
+                <w:lang w:eastAsia="es-CO"/>
+              </w:rPr>
+            </w:pPr>
+            <w:r>
+              <w:rPr>
+                <w:rFonts w:ascii="Times New Roman" w:eastAsia="Times New Roman" w:hAnsi="Times New Roman" w:cs="Times New Roman"/>
+                <w:color w:val="000000"/>
+                <w:sz w:val="24"/>
+                <w:szCs w:val="24"/>
+                <w:lang w:eastAsia="es-CO"/>
+              </w:rPr>
+              <w:t>Datos de Salida:</w:t>
+            </w:r>
+          </w:p>
+        </w:tc>
+        <w:tc>
+          <w:tcPr>
+            <w:tcW w:w="6441" w:type="dxa"/>
+            <w:tcBorders>
+              <w:top w:val="nil"/>
+              <w:left w:val="nil"/>
+              <w:bottom w:val="single" w:sz="4" w:space="0" w:color="auto"/>
+              <w:right w:val="single" w:sz="4" w:space="0" w:color="auto"/>
+            </w:tcBorders>
+            <w:shd w:val="clear" w:color="auto" w:fill="auto"/>
+            <w:noWrap/>
+            <w:vAlign w:val="bottom"/>
+            <w:hideMark/>
+          </w:tcPr>
+          <w:p>
+            <w:pPr>
+              <w:spacing w:after="0" w:line="240" w:lineRule="auto"/>
+              <w:rPr>
+                <w:rFonts w:ascii="Times New Roman" w:eastAsia="Times New Roman" w:hAnsi="Times New Roman" w:cs="Times New Roman"/>
+                <w:color w:val="000000"/>
+                <w:sz w:val="24"/>
+                <w:szCs w:val="24"/>
+                <w:lang w:eastAsia="es-CO"/>
+              </w:rPr>
+            </w:pPr>
+            <w:r>
+              <w:rPr>
+                <w:rFonts w:ascii="Times New Roman" w:eastAsia="Times New Roman" w:hAnsi="Times New Roman" w:cs="Times New Roman"/>
+                <w:color w:val="000000"/>
+                <w:sz w:val="24"/>
+                <w:szCs w:val="24"/>
+                <w:lang w:eastAsia="es-CO"/>
+              </w:rPr>
+              <w:t>Un arreglo, en el que cada posición va a ser un arreglo, y en el último</w:t>
+            </w:r>
+            <w:r>
+              <w:rPr>
+                <w:rFonts w:ascii="Times New Roman" w:eastAsia="Times New Roman" w:hAnsi="Times New Roman" w:cs="Times New Roman"/>
+                <w:color w:val="000000"/>
+                <w:sz w:val="24"/>
+                <w:szCs w:val="24"/>
+                <w:lang w:eastAsia="es-CO"/>
+              </w:rPr>
+              <w:t xml:space="preserve"> (interno)</w:t>
+            </w:r>
+            <w:r>
+              <w:rPr>
+                <w:rFonts w:ascii="Times New Roman" w:eastAsia="Times New Roman" w:hAnsi="Times New Roman" w:cs="Times New Roman"/>
+                <w:color w:val="000000"/>
+                <w:sz w:val="24"/>
+                <w:szCs w:val="24"/>
+                <w:lang w:eastAsia="es-CO"/>
+              </w:rPr>
+              <w:t xml:space="preserve">, las posiciones van a ser: código de comparendo y número de repeticiones. </w:t>
+            </w:r>
+          </w:p>
+        </w:tc>
+      </w:tr>
+      <w:tr>
+        <w:trPr>
+          <w:trHeight w:val="376"/>
+        </w:trPr>
+        <w:tc>
+          <w:tcPr>
+            <w:tcW w:w="2972" w:type="dxa"/>
+            <w:tcBorders>
+              <w:top w:val="nil"/>
+              <w:left w:val="single" w:sz="4" w:space="0" w:color="auto"/>
+              <w:bottom w:val="single" w:sz="4" w:space="0" w:color="auto"/>
+              <w:right w:val="single" w:sz="4" w:space="0" w:color="auto"/>
+            </w:tcBorders>
+            <w:shd w:val="clear" w:color="auto" w:fill="auto"/>
+            <w:noWrap/>
+            <w:vAlign w:val="bottom"/>
+            <w:hideMark/>
+          </w:tcPr>
+          <w:p>
+            <w:pPr>
+              <w:spacing w:after="0" w:line="240" w:lineRule="auto"/>
+              <w:rPr>
+                <w:rFonts w:ascii="Times New Roman" w:eastAsia="Times New Roman" w:hAnsi="Times New Roman" w:cs="Times New Roman"/>
+                <w:color w:val="000000"/>
+                <w:sz w:val="24"/>
+                <w:szCs w:val="24"/>
+                <w:lang w:eastAsia="es-CO"/>
+              </w:rPr>
+            </w:pPr>
+            <w:r>
+              <w:rPr>
+                <w:rFonts w:ascii="Times New Roman" w:eastAsia="Times New Roman" w:hAnsi="Times New Roman" w:cs="Times New Roman"/>
+                <w:color w:val="000000"/>
+                <w:sz w:val="24"/>
+                <w:szCs w:val="24"/>
+                <w:lang w:eastAsia="es-CO"/>
+              </w:rPr>
+              <w:t>Estimación de complejidad:</w:t>
+            </w:r>
+          </w:p>
+        </w:tc>
+        <w:tc>
+          <w:tcPr>
+            <w:tcW w:w="6441" w:type="dxa"/>
+            <w:tcBorders>
+              <w:top w:val="nil"/>
+              <w:left w:val="nil"/>
+              <w:bottom w:val="single" w:sz="4" w:space="0" w:color="auto"/>
+              <w:right w:val="single" w:sz="4" w:space="0" w:color="auto"/>
+            </w:tcBorders>
+            <w:shd w:val="clear" w:color="auto" w:fill="auto"/>
+            <w:noWrap/>
+            <w:vAlign w:val="bottom"/>
+            <w:hideMark/>
+          </w:tcPr>
+          <w:p>
+            <w:pPr>
+              <w:spacing w:after="0" w:line="240" w:lineRule="auto"/>
+              <w:rPr>
+                <w:rFonts w:ascii="Times New Roman" w:eastAsia="Times New Roman" w:hAnsi="Times New Roman" w:cs="Times New Roman"/>
+                <w:color w:val="000000"/>
+                <w:sz w:val="24"/>
+                <w:szCs w:val="24"/>
+                <w:vertAlign w:val="superscript"/>
+                <w:lang w:eastAsia="es-CO"/>
+              </w:rPr>
+            </w:pPr>
+            <w:r>
+              <w:rPr>
+                <w:rFonts w:ascii="Times New Roman" w:eastAsia="Times New Roman" w:hAnsi="Times New Roman" w:cs="Times New Roman"/>
+                <w:color w:val="000000"/>
+                <w:sz w:val="24"/>
+                <w:szCs w:val="24"/>
+                <w:lang w:eastAsia="es-CO"/>
+              </w:rPr>
+              <w:t>N</w:t>
+            </w:r>
+            <w:r>
+              <w:rPr>
+                <w:rFonts w:ascii="Times New Roman" w:eastAsia="Times New Roman" w:hAnsi="Times New Roman" w:cs="Times New Roman"/>
+                <w:color w:val="000000"/>
+                <w:sz w:val="24"/>
+                <w:szCs w:val="24"/>
+                <w:vertAlign w:val="superscript"/>
+                <w:lang w:eastAsia="es-CO"/>
+              </w:rPr>
+              <w:t>2</w:t>
+            </w:r>
+          </w:p>
+        </w:tc>
+      </w:tr>
+    </w:tbl>
+    <w:p>
+      <w:pPr>
+        <w:spacing w:line="360" w:lineRule="auto"/>
+        <w:rPr>
+          <w:rFonts w:ascii="Times New Roman" w:hAnsi="Times New Roman" w:cs="Times New Roman"/>
+          <w:b/>
+          <w:bCs/>
+          <w:sz w:val="24"/>
+          <w:szCs w:val="24"/>
+        </w:rPr>
+      </w:pPr>
+      <w:bookmarkStart w:id="0" w:name="_GoBack"/>
+      <w:bookmarkEnd w:id="0"/>
     </w:p>
     <w:sectPr>
       <w:headerReference w:type="default" r:id="rId7"/>
@@ -3467,7 +5341,7 @@
       </w:pPr>
     </w:pPrDefault>
   </w:docDefaults>
-  <w:latentStyles w:defLockedState="0" w:defUIPriority="99" w:defSemiHidden="0" w:defUnhideWhenUsed="0" w:defQFormat="0" w:count="376">
+  <w:latentStyles w:defLockedState="0" w:defUIPriority="99" w:defSemiHidden="0" w:defUnhideWhenUsed="0" w:defQFormat="0" w:count="377">
     <w:lsdException w:name="Normal" w:uiPriority="0" w:qFormat="1"/>
     <w:lsdException w:name="heading 1" w:uiPriority="9" w:qFormat="1"/>
     <w:lsdException w:name="heading 2" w:semiHidden="1" w:uiPriority="9" w:unhideWhenUsed="1" w:qFormat="1"/>
@@ -3573,7 +5447,6 @@
     <w:lsdException w:name="HTML Sample" w:semiHidden="1" w:unhideWhenUsed="1"/>
     <w:lsdException w:name="HTML Typewriter" w:semiHidden="1" w:unhideWhenUsed="1"/>
     <w:lsdException w:name="HTML Variable" w:semiHidden="1" w:unhideWhenUsed="1"/>
-    <w:lsdException w:name="Normal Table" w:semiHidden="1" w:unhideWhenUsed="1"/>
     <w:lsdException w:name="annotation subject" w:semiHidden="1" w:unhideWhenUsed="1"/>
     <w:lsdException w:name="No List" w:semiHidden="1" w:unhideWhenUsed="1"/>
     <w:lsdException w:name="Outline List 1" w:semiHidden="1" w:unhideWhenUsed="1"/>
@@ -3620,10 +5493,8 @@
     <w:lsdException w:name="Table Subtle 2" w:semiHidden="1" w:unhideWhenUsed="1"/>
     <w:lsdException w:name="Table Web 1" w:semiHidden="1" w:unhideWhenUsed="1"/>
     <w:lsdException w:name="Table Web 2" w:semiHidden="1" w:unhideWhenUsed="1"/>
-    <w:lsdException w:name="Table Web 3" w:semiHidden="1" w:unhideWhenUsed="1"/>
     <w:lsdException w:name="Balloon Text" w:semiHidden="1" w:unhideWhenUsed="1"/>
     <w:lsdException w:name="Table Grid" w:uiPriority="39"/>
-    <w:lsdException w:name="Table Theme" w:semiHidden="1" w:unhideWhenUsed="1"/>
     <w:lsdException w:name="Placeholder Text" w:semiHidden="1"/>
     <w:lsdException w:name="No Spacing" w:uiPriority="1" w:qFormat="1"/>
     <w:lsdException w:name="Light Shading" w:uiPriority="60"/>
@@ -3844,6 +5715,7 @@
     <w:lsdException w:name="Hashtag" w:semiHidden="1" w:unhideWhenUsed="1"/>
     <w:lsdException w:name="Unresolved Mention" w:semiHidden="1" w:unhideWhenUsed="1"/>
     <w:lsdException w:name="Smart Link" w:semiHidden="1" w:unhideWhenUsed="1"/>
+    <w:lsdException w:name="Smart Link Error" w:semiHidden="1" w:unhideWhenUsed="1"/>
   </w:latentStyles>
   <w:style w:type="paragraph" w:default="1" w:styleId="Normal">
     <w:name w:val="Normal"/>

</xml_diff>

<commit_message>
Lista la entrega de diseño :)
</commit_message>
<xml_diff>
--- a/DOCUMENTACIÓN REQUERIMIENTOS FUNCIONALES.docx
+++ b/DOCUMENTACIÓN REQUERIMIENTOS FUNCIONALES.docx
@@ -989,7 +989,7 @@
                 <w:szCs w:val="24"/>
                 <w:lang w:eastAsia="es-CO"/>
               </w:rPr>
-              <w:t>N</w:t>
+              <w:t>Teniendo en cuenta los algoritmos de ordenamiento usaríamos merge, que va de 1/2NlnN a N ln N</w:t>
             </w:r>
           </w:p>
         </w:tc>
@@ -1443,19 +1443,29 @@
                 <w:color w:val="000000"/>
                 <w:sz w:val="24"/>
                 <w:szCs w:val="24"/>
+                <w:lang w:eastAsia="es-CO"/>
+              </w:rPr>
+            </w:pPr>
+            <w:r>
+              <w:rPr>
+                <w:rFonts w:ascii="Times New Roman" w:eastAsia="Times New Roman" w:hAnsi="Times New Roman" w:cs="Times New Roman"/>
+                <w:color w:val="000000"/>
+                <w:sz w:val="24"/>
+                <w:szCs w:val="24"/>
+                <w:lang w:eastAsia="es-CO"/>
+              </w:rPr>
+              <w:t>N</w:t>
+            </w:r>
+            <w:r>
+              <w:rPr>
+                <w:rFonts w:ascii="Times New Roman" w:eastAsia="Times New Roman" w:hAnsi="Times New Roman" w:cs="Times New Roman"/>
+                <w:color w:val="000000"/>
+                <w:sz w:val="24"/>
+                <w:szCs w:val="24"/>
                 <w:vertAlign w:val="superscript"/>
                 <w:lang w:eastAsia="es-CO"/>
               </w:rPr>
-            </w:pPr>
-            <w:r>
-              <w:rPr>
-                <w:rFonts w:ascii="Times New Roman" w:eastAsia="Times New Roman" w:hAnsi="Times New Roman" w:cs="Times New Roman"/>
-                <w:color w:val="000000"/>
-                <w:sz w:val="24"/>
-                <w:szCs w:val="24"/>
-                <w:lang w:eastAsia="es-CO"/>
-              </w:rPr>
-              <w:t>N</w:t>
+              <w:t>2</w:t>
             </w:r>
             <w:r>
               <w:rPr>
@@ -1466,7 +1476,17 @@
                 <w:vertAlign w:val="superscript"/>
                 <w:lang w:eastAsia="es-CO"/>
               </w:rPr>
-              <w:t>2</w:t>
+              <w:t xml:space="preserve">  </w:t>
+            </w:r>
+            <w:r>
+              <w:rPr>
+                <w:rFonts w:ascii="Times New Roman" w:eastAsia="Times New Roman" w:hAnsi="Times New Roman" w:cs="Times New Roman"/>
+                <w:color w:val="000000"/>
+                <w:sz w:val="24"/>
+                <w:szCs w:val="24"/>
+                <w:lang w:eastAsia="es-CO"/>
+              </w:rPr>
+              <w:t>/2, ya que lo que vemos más apropiado es ir añadiendo a medida que vamos procesando</w:t>
             </w:r>
           </w:p>
         </w:tc>
@@ -2726,7 +2746,7 @@
                 <w:szCs w:val="24"/>
                 <w:lang w:eastAsia="es-CO"/>
               </w:rPr>
-              <w:t>N</w:t>
+              <w:t>De N/2 ln N a N ln N</w:t>
             </w:r>
           </w:p>
         </w:tc>
@@ -3260,30 +3280,39 @@
                 <w:color w:val="000000"/>
                 <w:sz w:val="24"/>
                 <w:szCs w:val="24"/>
+                <w:lang w:eastAsia="es-CO"/>
+              </w:rPr>
+            </w:pPr>
+            <w:r>
+              <w:rPr>
+                <w:rFonts w:ascii="Times New Roman" w:eastAsia="Times New Roman" w:hAnsi="Times New Roman" w:cs="Times New Roman"/>
+                <w:color w:val="000000"/>
+                <w:sz w:val="24"/>
+                <w:szCs w:val="24"/>
+                <w:lang w:eastAsia="es-CO"/>
+              </w:rPr>
+              <w:t>N</w:t>
+            </w:r>
+            <w:r>
+              <w:rPr>
+                <w:rFonts w:ascii="Times New Roman" w:eastAsia="Times New Roman" w:hAnsi="Times New Roman" w:cs="Times New Roman"/>
+                <w:color w:val="000000"/>
+                <w:sz w:val="24"/>
+                <w:szCs w:val="24"/>
                 <w:vertAlign w:val="superscript"/>
                 <w:lang w:eastAsia="es-CO"/>
               </w:rPr>
-            </w:pPr>
-            <w:r>
-              <w:rPr>
-                <w:rFonts w:ascii="Times New Roman" w:eastAsia="Times New Roman" w:hAnsi="Times New Roman" w:cs="Times New Roman"/>
-                <w:color w:val="000000"/>
-                <w:sz w:val="24"/>
-                <w:szCs w:val="24"/>
-                <w:lang w:eastAsia="es-CO"/>
-              </w:rPr>
-              <w:t>N</w:t>
-            </w:r>
-            <w:r>
-              <w:rPr>
-                <w:rFonts w:ascii="Times New Roman" w:eastAsia="Times New Roman" w:hAnsi="Times New Roman" w:cs="Times New Roman"/>
-                <w:color w:val="000000"/>
-                <w:sz w:val="24"/>
-                <w:szCs w:val="24"/>
-                <w:vertAlign w:val="superscript"/>
-                <w:lang w:eastAsia="es-CO"/>
-              </w:rPr>
               <w:t>2</w:t>
+            </w:r>
+            <w:r>
+              <w:rPr>
+                <w:rFonts w:ascii="Times New Roman" w:eastAsia="Times New Roman" w:hAnsi="Times New Roman" w:cs="Times New Roman"/>
+                <w:color w:val="000000"/>
+                <w:sz w:val="24"/>
+                <w:szCs w:val="24"/>
+                <w:lang w:eastAsia="es-CO"/>
+              </w:rPr>
+              <w:t>/2, teniendo en cuenta que pensamos aplicar inserción, en el peor de los casos</w:t>
             </w:r>
           </w:p>
         </w:tc>
@@ -3776,18 +3805,30 @@
                 <w:color w:val="000000"/>
                 <w:sz w:val="24"/>
                 <w:szCs w:val="24"/>
-                <w:lang w:eastAsia="es-CO"/>
-              </w:rPr>
-            </w:pPr>
-            <w:r>
-              <w:rPr>
-                <w:rFonts w:ascii="Times New Roman" w:eastAsia="Times New Roman" w:hAnsi="Times New Roman" w:cs="Times New Roman"/>
-                <w:color w:val="000000"/>
-                <w:sz w:val="24"/>
-                <w:szCs w:val="24"/>
-                <w:lang w:eastAsia="es-CO"/>
-              </w:rPr>
-              <w:t>N</w:t>
+                <w:vertAlign w:val="superscript"/>
+                <w:lang w:eastAsia="es-CO"/>
+              </w:rPr>
+            </w:pPr>
+            <w:r>
+              <w:rPr>
+                <w:rFonts w:ascii="Times New Roman" w:eastAsia="Times New Roman" w:hAnsi="Times New Roman" w:cs="Times New Roman"/>
+                <w:color w:val="000000"/>
+                <w:sz w:val="24"/>
+                <w:szCs w:val="24"/>
+                <w:lang w:eastAsia="es-CO"/>
+              </w:rPr>
+              <w:t>Como se deben eliminar los duplicados y hacer el ordenamiento, la complejidad sería N</w:t>
+            </w:r>
+            <w:r>
+              <w:rPr>
+                <w:rFonts w:ascii="Times New Roman" w:eastAsia="Times New Roman" w:hAnsi="Times New Roman" w:cs="Times New Roman"/>
+                <w:color w:val="000000"/>
+                <w:sz w:val="24"/>
+                <w:szCs w:val="24"/>
+                <w:vertAlign w:val="superscript"/>
+                <w:lang w:eastAsia="es-CO"/>
+              </w:rPr>
+              <w:t>2</w:t>
             </w:r>
           </w:p>
         </w:tc>
@@ -4231,30 +4272,39 @@
                 <w:color w:val="000000"/>
                 <w:sz w:val="24"/>
                 <w:szCs w:val="24"/>
+                <w:lang w:eastAsia="es-CO"/>
+              </w:rPr>
+            </w:pPr>
+            <w:r>
+              <w:rPr>
+                <w:rFonts w:ascii="Times New Roman" w:eastAsia="Times New Roman" w:hAnsi="Times New Roman" w:cs="Times New Roman"/>
+                <w:color w:val="000000"/>
+                <w:sz w:val="24"/>
+                <w:szCs w:val="24"/>
+                <w:lang w:eastAsia="es-CO"/>
+              </w:rPr>
+              <w:t>N</w:t>
+            </w:r>
+            <w:r>
+              <w:rPr>
+                <w:rFonts w:ascii="Times New Roman" w:eastAsia="Times New Roman" w:hAnsi="Times New Roman" w:cs="Times New Roman"/>
+                <w:color w:val="000000"/>
+                <w:sz w:val="24"/>
+                <w:szCs w:val="24"/>
                 <w:vertAlign w:val="superscript"/>
                 <w:lang w:eastAsia="es-CO"/>
               </w:rPr>
-            </w:pPr>
-            <w:r>
-              <w:rPr>
-                <w:rFonts w:ascii="Times New Roman" w:eastAsia="Times New Roman" w:hAnsi="Times New Roman" w:cs="Times New Roman"/>
-                <w:color w:val="000000"/>
-                <w:sz w:val="24"/>
-                <w:szCs w:val="24"/>
-                <w:lang w:eastAsia="es-CO"/>
-              </w:rPr>
-              <w:t>N</w:t>
-            </w:r>
-            <w:r>
-              <w:rPr>
-                <w:rFonts w:ascii="Times New Roman" w:eastAsia="Times New Roman" w:hAnsi="Times New Roman" w:cs="Times New Roman"/>
-                <w:color w:val="000000"/>
-                <w:sz w:val="24"/>
-                <w:szCs w:val="24"/>
-                <w:vertAlign w:val="superscript"/>
-                <w:lang w:eastAsia="es-CO"/>
-              </w:rPr>
               <w:t>2</w:t>
+            </w:r>
+            <w:r>
+              <w:rPr>
+                <w:rFonts w:ascii="Times New Roman" w:eastAsia="Times New Roman" w:hAnsi="Times New Roman" w:cs="Times New Roman"/>
+                <w:color w:val="000000"/>
+                <w:sz w:val="24"/>
+                <w:szCs w:val="24"/>
+                <w:lang w:eastAsia="es-CO"/>
+              </w:rPr>
+              <w:t>, ya que se debe procesar la información parecido al anterior, solamente que por código de infracción</w:t>
             </w:r>
           </w:p>
         </w:tc>
@@ -4323,7 +4373,7 @@
                 <w:szCs w:val="24"/>
                 <w:lang w:eastAsia="es-CO"/>
               </w:rPr>
-              <w:t>3</w:t>
+              <w:t xml:space="preserve">3. </w:t>
             </w:r>
             <w:r>
               <w:rPr>
@@ -4333,9 +4383,12 @@
                 <w:szCs w:val="24"/>
                 <w:lang w:eastAsia="es-CO"/>
               </w:rPr>
-              <w:t xml:space="preserve">. </w:t>
-            </w:r>
-            <w:r>
+              <w:t>Generar una gráfica ASCII (Histograma) que muestre el número total de comparendos</w:t>
+            </w:r>
+          </w:p>
+          <w:p>
+            <w:pPr>
+              <w:spacing w:after="0" w:line="240" w:lineRule="auto"/>
               <w:rPr>
                 <w:rFonts w:ascii="Times New Roman" w:eastAsia="Times New Roman" w:hAnsi="Times New Roman" w:cs="Times New Roman"/>
                 <w:color w:val="FFFFFF"/>
@@ -4343,12 +4396,8 @@
                 <w:szCs w:val="24"/>
                 <w:lang w:eastAsia="es-CO"/>
               </w:rPr>
-              <w:t>Generar una gráfica ASCII (Histograma) que muestre el número total de comparendos</w:t>
-            </w:r>
-          </w:p>
-          <w:p>
-            <w:pPr>
-              <w:spacing w:after="0" w:line="240" w:lineRule="auto"/>
+            </w:pPr>
+            <w:r>
               <w:rPr>
                 <w:rFonts w:ascii="Times New Roman" w:eastAsia="Times New Roman" w:hAnsi="Times New Roman" w:cs="Times New Roman"/>
                 <w:color w:val="FFFFFF"/>
@@ -4356,38 +4405,7 @@
                 <w:szCs w:val="24"/>
                 <w:lang w:eastAsia="es-CO"/>
               </w:rPr>
-            </w:pPr>
-            <w:r>
-              <w:rPr>
-                <w:rFonts w:ascii="Times New Roman" w:eastAsia="Times New Roman" w:hAnsi="Times New Roman" w:cs="Times New Roman"/>
-                <w:color w:val="FFFFFF"/>
-                <w:sz w:val="24"/>
-                <w:szCs w:val="24"/>
-                <w:lang w:eastAsia="es-CO"/>
-              </w:rPr>
-              <w:t xml:space="preserve">por cada LOCALIDAD representados por un </w:t>
-            </w:r>
-            <w:proofErr w:type="spellStart"/>
-            <w:r>
-              <w:rPr>
-                <w:rFonts w:ascii="Times New Roman" w:eastAsia="Times New Roman" w:hAnsi="Times New Roman" w:cs="Times New Roman"/>
-                <w:color w:val="FFFFFF"/>
-                <w:sz w:val="24"/>
-                <w:szCs w:val="24"/>
-                <w:lang w:eastAsia="es-CO"/>
-              </w:rPr>
-              <w:t>String</w:t>
-            </w:r>
-            <w:proofErr w:type="spellEnd"/>
-            <w:r>
-              <w:rPr>
-                <w:rFonts w:ascii="Times New Roman" w:eastAsia="Times New Roman" w:hAnsi="Times New Roman" w:cs="Times New Roman"/>
-                <w:color w:val="FFFFFF"/>
-                <w:sz w:val="24"/>
-                <w:szCs w:val="24"/>
-                <w:lang w:eastAsia="es-CO"/>
-              </w:rPr>
-              <w:t xml:space="preserve"> de caracteres ‘*’.</w:t>
+              <w:t>por cada LOCALIDAD representados por un String de caracteres ‘*’.</w:t>
             </w:r>
           </w:p>
         </w:tc>
@@ -4624,27 +4642,7 @@
                 <w:szCs w:val="24"/>
                 <w:lang w:eastAsia="es-CO"/>
               </w:rPr>
-              <w:t>Un arreglo, en el que cada posición va a ser un arreglo, y en el último</w:t>
-            </w:r>
-            <w:r>
-              <w:rPr>
-                <w:rFonts w:ascii="Times New Roman" w:eastAsia="Times New Roman" w:hAnsi="Times New Roman" w:cs="Times New Roman"/>
-                <w:color w:val="000000"/>
-                <w:sz w:val="24"/>
-                <w:szCs w:val="24"/>
-                <w:lang w:eastAsia="es-CO"/>
-              </w:rPr>
-              <w:t xml:space="preserve"> (interno)</w:t>
-            </w:r>
-            <w:r>
-              <w:rPr>
-                <w:rFonts w:ascii="Times New Roman" w:eastAsia="Times New Roman" w:hAnsi="Times New Roman" w:cs="Times New Roman"/>
-                <w:color w:val="000000"/>
-                <w:sz w:val="24"/>
-                <w:szCs w:val="24"/>
-                <w:lang w:eastAsia="es-CO"/>
-              </w:rPr>
-              <w:t xml:space="preserve">, las posiciones van a ser: código de comparendo y número de repeticiones. </w:t>
+              <w:t xml:space="preserve">Un arreglo, en el que cada posición va a ser un arreglo, y en el último (interno), las posiciones van a ser: código de comparendo y número de repeticiones. </w:t>
             </w:r>
           </w:p>
         </w:tc>
@@ -4712,31 +4710,52 @@
                 <w:color w:val="000000"/>
                 <w:sz w:val="24"/>
                 <w:szCs w:val="24"/>
+                <w:lang w:eastAsia="es-CO"/>
+              </w:rPr>
+            </w:pPr>
+            <w:r>
+              <w:rPr>
+                <w:rFonts w:ascii="Times New Roman" w:eastAsia="Times New Roman" w:hAnsi="Times New Roman" w:cs="Times New Roman"/>
+                <w:color w:val="000000"/>
+                <w:sz w:val="24"/>
+                <w:szCs w:val="24"/>
+                <w:lang w:eastAsia="es-CO"/>
+              </w:rPr>
+              <w:t>N</w:t>
+            </w:r>
+            <w:r>
+              <w:rPr>
+                <w:rFonts w:ascii="Times New Roman" w:eastAsia="Times New Roman" w:hAnsi="Times New Roman" w:cs="Times New Roman"/>
+                <w:color w:val="000000"/>
+                <w:sz w:val="24"/>
+                <w:szCs w:val="24"/>
                 <w:vertAlign w:val="superscript"/>
                 <w:lang w:eastAsia="es-CO"/>
               </w:rPr>
-            </w:pPr>
-            <w:r>
-              <w:rPr>
-                <w:rFonts w:ascii="Times New Roman" w:eastAsia="Times New Roman" w:hAnsi="Times New Roman" w:cs="Times New Roman"/>
-                <w:color w:val="000000"/>
-                <w:sz w:val="24"/>
-                <w:szCs w:val="24"/>
-                <w:lang w:eastAsia="es-CO"/>
-              </w:rPr>
-              <w:t>N</w:t>
-            </w:r>
-            <w:r>
-              <w:rPr>
-                <w:rFonts w:ascii="Times New Roman" w:eastAsia="Times New Roman" w:hAnsi="Times New Roman" w:cs="Times New Roman"/>
-                <w:color w:val="000000"/>
-                <w:sz w:val="24"/>
-                <w:szCs w:val="24"/>
-                <w:vertAlign w:val="superscript"/>
-                <w:lang w:eastAsia="es-CO"/>
-              </w:rPr>
               <w:t>2</w:t>
             </w:r>
+            <w:r>
+              <w:rPr>
+                <w:rFonts w:ascii="Times New Roman" w:eastAsia="Times New Roman" w:hAnsi="Times New Roman" w:cs="Times New Roman"/>
+                <w:color w:val="000000"/>
+                <w:sz w:val="24"/>
+                <w:szCs w:val="24"/>
+                <w:lang w:eastAsia="es-CO"/>
+              </w:rPr>
+              <w:t>, para que primer</w:t>
+            </w:r>
+            <w:r>
+              <w:rPr>
+                <w:rFonts w:ascii="Times New Roman" w:eastAsia="Times New Roman" w:hAnsi="Times New Roman" w:cs="Times New Roman"/>
+                <w:color w:val="000000"/>
+                <w:sz w:val="24"/>
+                <w:szCs w:val="24"/>
+                <w:lang w:eastAsia="es-CO"/>
+              </w:rPr>
+              <w:t>o se ordenen las localidades, y contabilizarlas correctamente</w:t>
+            </w:r>
+            <w:bookmarkStart w:id="0" w:name="_GoBack"/>
+            <w:bookmarkEnd w:id="0"/>
           </w:p>
         </w:tc>
       </w:tr>
@@ -4752,8 +4771,6 @@
           <w:szCs w:val="24"/>
         </w:rPr>
       </w:pPr>
-      <w:bookmarkStart w:id="0" w:name="_GoBack"/>
-      <w:bookmarkEnd w:id="0"/>
     </w:p>
     <w:sectPr>
       <w:headerReference w:type="default" r:id="rId7"/>
@@ -5341,7 +5358,7 @@
       </w:pPr>
     </w:pPrDefault>
   </w:docDefaults>
-  <w:latentStyles w:defLockedState="0" w:defUIPriority="99" w:defSemiHidden="0" w:defUnhideWhenUsed="0" w:defQFormat="0" w:count="377">
+  <w:latentStyles w:defLockedState="0" w:defUIPriority="99" w:defSemiHidden="0" w:defUnhideWhenUsed="0" w:defQFormat="0" w:count="376">
     <w:lsdException w:name="Normal" w:uiPriority="0" w:qFormat="1"/>
     <w:lsdException w:name="heading 1" w:uiPriority="9" w:qFormat="1"/>
     <w:lsdException w:name="heading 2" w:semiHidden="1" w:uiPriority="9" w:unhideWhenUsed="1" w:qFormat="1"/>
@@ -5447,6 +5464,7 @@
     <w:lsdException w:name="HTML Sample" w:semiHidden="1" w:unhideWhenUsed="1"/>
     <w:lsdException w:name="HTML Typewriter" w:semiHidden="1" w:unhideWhenUsed="1"/>
     <w:lsdException w:name="HTML Variable" w:semiHidden="1" w:unhideWhenUsed="1"/>
+    <w:lsdException w:name="Normal Table" w:semiHidden="1" w:unhideWhenUsed="1"/>
     <w:lsdException w:name="annotation subject" w:semiHidden="1" w:unhideWhenUsed="1"/>
     <w:lsdException w:name="No List" w:semiHidden="1" w:unhideWhenUsed="1"/>
     <w:lsdException w:name="Outline List 1" w:semiHidden="1" w:unhideWhenUsed="1"/>
@@ -5493,8 +5511,10 @@
     <w:lsdException w:name="Table Subtle 2" w:semiHidden="1" w:unhideWhenUsed="1"/>
     <w:lsdException w:name="Table Web 1" w:semiHidden="1" w:unhideWhenUsed="1"/>
     <w:lsdException w:name="Table Web 2" w:semiHidden="1" w:unhideWhenUsed="1"/>
+    <w:lsdException w:name="Table Web 3" w:semiHidden="1" w:unhideWhenUsed="1"/>
     <w:lsdException w:name="Balloon Text" w:semiHidden="1" w:unhideWhenUsed="1"/>
     <w:lsdException w:name="Table Grid" w:uiPriority="39"/>
+    <w:lsdException w:name="Table Theme" w:semiHidden="1" w:unhideWhenUsed="1"/>
     <w:lsdException w:name="Placeholder Text" w:semiHidden="1"/>
     <w:lsdException w:name="No Spacing" w:uiPriority="1" w:qFormat="1"/>
     <w:lsdException w:name="Light Shading" w:uiPriority="60"/>
@@ -5715,7 +5735,6 @@
     <w:lsdException w:name="Hashtag" w:semiHidden="1" w:unhideWhenUsed="1"/>
     <w:lsdException w:name="Unresolved Mention" w:semiHidden="1" w:unhideWhenUsed="1"/>
     <w:lsdException w:name="Smart Link" w:semiHidden="1" w:unhideWhenUsed="1"/>
-    <w:lsdException w:name="Smart Link Error" w:semiHidden="1" w:unhideWhenUsed="1"/>
   </w:latentStyles>
   <w:style w:type="paragraph" w:default="1" w:styleId="Normal">
     <w:name w:val="Normal"/>

</xml_diff>

<commit_message>
Listo en el master
</commit_message>
<xml_diff>
--- a/DOCUMENTACIÓN REQUERIMIENTOS FUNCIONALES.docx
+++ b/DOCUMENTACIÓN REQUERIMIENTOS FUNCIONALES.docx
@@ -22,7 +22,19 @@
           <w:sz w:val="24"/>
           <w:szCs w:val="24"/>
         </w:rPr>
-        <w:t>DOCUMENTACIÓN REQUERIMIENTOS FUNCIONALES</w:t>
+        <w:t>DOCUMENTACIÓN R</w:t>
+      </w:r>
+      <w:bookmarkStart w:id="0" w:name="_GoBack"/>
+      <w:bookmarkEnd w:id="0"/>
+      <w:r>
+        <w:rPr>
+          <w:rFonts w:ascii="Times New Roman" w:hAnsi="Times New Roman" w:cs="Times New Roman"/>
+          <w:b/>
+          <w:bCs/>
+          <w:sz w:val="24"/>
+          <w:szCs w:val="24"/>
+        </w:rPr>
+        <w:t>EQUERIMIENTOS FUNCIONALES</w:t>
       </w:r>
     </w:p>
     <w:p>
@@ -989,7 +1001,51 @@
                 <w:szCs w:val="24"/>
                 <w:lang w:eastAsia="es-CO"/>
               </w:rPr>
-              <w:t>N</w:t>
+              <w:t xml:space="preserve">Teniendo en cuenta los algoritmos de ordenamiento usaríamos </w:t>
+            </w:r>
+            <w:proofErr w:type="spellStart"/>
+            <w:r>
+              <w:rPr>
+                <w:rFonts w:ascii="Times New Roman" w:eastAsia="Times New Roman" w:hAnsi="Times New Roman" w:cs="Times New Roman"/>
+                <w:color w:val="000000"/>
+                <w:sz w:val="24"/>
+                <w:szCs w:val="24"/>
+                <w:lang w:eastAsia="es-CO"/>
+              </w:rPr>
+              <w:t>merge</w:t>
+            </w:r>
+            <w:proofErr w:type="spellEnd"/>
+            <w:r>
+              <w:rPr>
+                <w:rFonts w:ascii="Times New Roman" w:eastAsia="Times New Roman" w:hAnsi="Times New Roman" w:cs="Times New Roman"/>
+                <w:color w:val="000000"/>
+                <w:sz w:val="24"/>
+                <w:szCs w:val="24"/>
+                <w:lang w:eastAsia="es-CO"/>
+              </w:rPr>
+              <w:t xml:space="preserve">, que va de 1/2NlnN a N </w:t>
+            </w:r>
+            <w:proofErr w:type="spellStart"/>
+            <w:r>
+              <w:rPr>
+                <w:rFonts w:ascii="Times New Roman" w:eastAsia="Times New Roman" w:hAnsi="Times New Roman" w:cs="Times New Roman"/>
+                <w:color w:val="000000"/>
+                <w:sz w:val="24"/>
+                <w:szCs w:val="24"/>
+                <w:lang w:eastAsia="es-CO"/>
+              </w:rPr>
+              <w:t>ln</w:t>
+            </w:r>
+            <w:proofErr w:type="spellEnd"/>
+            <w:r>
+              <w:rPr>
+                <w:rFonts w:ascii="Times New Roman" w:eastAsia="Times New Roman" w:hAnsi="Times New Roman" w:cs="Times New Roman"/>
+                <w:color w:val="000000"/>
+                <w:sz w:val="24"/>
+                <w:szCs w:val="24"/>
+                <w:lang w:eastAsia="es-CO"/>
+              </w:rPr>
+              <w:t xml:space="preserve"> N</w:t>
             </w:r>
           </w:p>
         </w:tc>
@@ -1443,19 +1499,30 @@
                 <w:color w:val="000000"/>
                 <w:sz w:val="24"/>
                 <w:szCs w:val="24"/>
+                <w:lang w:eastAsia="es-CO"/>
+              </w:rPr>
+            </w:pPr>
+            <w:r>
+              <w:rPr>
+                <w:rFonts w:ascii="Times New Roman" w:eastAsia="Times New Roman" w:hAnsi="Times New Roman" w:cs="Times New Roman"/>
+                <w:color w:val="000000"/>
+                <w:sz w:val="24"/>
+                <w:szCs w:val="24"/>
+                <w:lang w:eastAsia="es-CO"/>
+              </w:rPr>
+              <w:t>N</w:t>
+            </w:r>
+            <w:proofErr w:type="gramStart"/>
+            <w:r>
+              <w:rPr>
+                <w:rFonts w:ascii="Times New Roman" w:eastAsia="Times New Roman" w:hAnsi="Times New Roman" w:cs="Times New Roman"/>
+                <w:color w:val="000000"/>
+                <w:sz w:val="24"/>
+                <w:szCs w:val="24"/>
                 <w:vertAlign w:val="superscript"/>
                 <w:lang w:eastAsia="es-CO"/>
               </w:rPr>
-            </w:pPr>
-            <w:r>
-              <w:rPr>
-                <w:rFonts w:ascii="Times New Roman" w:eastAsia="Times New Roman" w:hAnsi="Times New Roman" w:cs="Times New Roman"/>
-                <w:color w:val="000000"/>
-                <w:sz w:val="24"/>
-                <w:szCs w:val="24"/>
-                <w:lang w:eastAsia="es-CO"/>
-              </w:rPr>
-              <w:t>N</w:t>
+              <w:t>2</w:t>
             </w:r>
             <w:r>
               <w:rPr>
@@ -1466,7 +1533,28 @@
                 <w:vertAlign w:val="superscript"/>
                 <w:lang w:eastAsia="es-CO"/>
               </w:rPr>
-              <w:t>2</w:t>
+              <w:t xml:space="preserve">  </w:t>
+            </w:r>
+            <w:r>
+              <w:rPr>
+                <w:rFonts w:ascii="Times New Roman" w:eastAsia="Times New Roman" w:hAnsi="Times New Roman" w:cs="Times New Roman"/>
+                <w:color w:val="000000"/>
+                <w:sz w:val="24"/>
+                <w:szCs w:val="24"/>
+                <w:lang w:eastAsia="es-CO"/>
+              </w:rPr>
+              <w:t>/</w:t>
+            </w:r>
+            <w:proofErr w:type="gramEnd"/>
+            <w:r>
+              <w:rPr>
+                <w:rFonts w:ascii="Times New Roman" w:eastAsia="Times New Roman" w:hAnsi="Times New Roman" w:cs="Times New Roman"/>
+                <w:color w:val="000000"/>
+                <w:sz w:val="24"/>
+                <w:szCs w:val="24"/>
+                <w:lang w:eastAsia="es-CO"/>
+              </w:rPr>
+              <w:t>2, ya que lo que vemos más apropiado es ir añadiendo a medida que vamos procesando</w:t>
             </w:r>
           </w:p>
         </w:tc>
@@ -2726,7 +2814,51 @@
                 <w:szCs w:val="24"/>
                 <w:lang w:eastAsia="es-CO"/>
               </w:rPr>
-              <w:t>N</w:t>
+              <w:t xml:space="preserve">De N/2 </w:t>
+            </w:r>
+            <w:proofErr w:type="spellStart"/>
+            <w:r>
+              <w:rPr>
+                <w:rFonts w:ascii="Times New Roman" w:eastAsia="Times New Roman" w:hAnsi="Times New Roman" w:cs="Times New Roman"/>
+                <w:color w:val="000000"/>
+                <w:sz w:val="24"/>
+                <w:szCs w:val="24"/>
+                <w:lang w:eastAsia="es-CO"/>
+              </w:rPr>
+              <w:t>ln</w:t>
+            </w:r>
+            <w:proofErr w:type="spellEnd"/>
+            <w:r>
+              <w:rPr>
+                <w:rFonts w:ascii="Times New Roman" w:eastAsia="Times New Roman" w:hAnsi="Times New Roman" w:cs="Times New Roman"/>
+                <w:color w:val="000000"/>
+                <w:sz w:val="24"/>
+                <w:szCs w:val="24"/>
+                <w:lang w:eastAsia="es-CO"/>
+              </w:rPr>
+              <w:t xml:space="preserve"> N a N </w:t>
+            </w:r>
+            <w:proofErr w:type="spellStart"/>
+            <w:r>
+              <w:rPr>
+                <w:rFonts w:ascii="Times New Roman" w:eastAsia="Times New Roman" w:hAnsi="Times New Roman" w:cs="Times New Roman"/>
+                <w:color w:val="000000"/>
+                <w:sz w:val="24"/>
+                <w:szCs w:val="24"/>
+                <w:lang w:eastAsia="es-CO"/>
+              </w:rPr>
+              <w:t>ln</w:t>
+            </w:r>
+            <w:proofErr w:type="spellEnd"/>
+            <w:r>
+              <w:rPr>
+                <w:rFonts w:ascii="Times New Roman" w:eastAsia="Times New Roman" w:hAnsi="Times New Roman" w:cs="Times New Roman"/>
+                <w:color w:val="000000"/>
+                <w:sz w:val="24"/>
+                <w:szCs w:val="24"/>
+                <w:lang w:eastAsia="es-CO"/>
+              </w:rPr>
+              <w:t xml:space="preserve"> N</w:t>
             </w:r>
           </w:p>
         </w:tc>
@@ -3260,30 +3392,39 @@
                 <w:color w:val="000000"/>
                 <w:sz w:val="24"/>
                 <w:szCs w:val="24"/>
+                <w:lang w:eastAsia="es-CO"/>
+              </w:rPr>
+            </w:pPr>
+            <w:r>
+              <w:rPr>
+                <w:rFonts w:ascii="Times New Roman" w:eastAsia="Times New Roman" w:hAnsi="Times New Roman" w:cs="Times New Roman"/>
+                <w:color w:val="000000"/>
+                <w:sz w:val="24"/>
+                <w:szCs w:val="24"/>
+                <w:lang w:eastAsia="es-CO"/>
+              </w:rPr>
+              <w:t>N</w:t>
+            </w:r>
+            <w:r>
+              <w:rPr>
+                <w:rFonts w:ascii="Times New Roman" w:eastAsia="Times New Roman" w:hAnsi="Times New Roman" w:cs="Times New Roman"/>
+                <w:color w:val="000000"/>
+                <w:sz w:val="24"/>
+                <w:szCs w:val="24"/>
                 <w:vertAlign w:val="superscript"/>
                 <w:lang w:eastAsia="es-CO"/>
               </w:rPr>
-            </w:pPr>
-            <w:r>
-              <w:rPr>
-                <w:rFonts w:ascii="Times New Roman" w:eastAsia="Times New Roman" w:hAnsi="Times New Roman" w:cs="Times New Roman"/>
-                <w:color w:val="000000"/>
-                <w:sz w:val="24"/>
-                <w:szCs w:val="24"/>
-                <w:lang w:eastAsia="es-CO"/>
-              </w:rPr>
-              <w:t>N</w:t>
-            </w:r>
-            <w:r>
-              <w:rPr>
-                <w:rFonts w:ascii="Times New Roman" w:eastAsia="Times New Roman" w:hAnsi="Times New Roman" w:cs="Times New Roman"/>
-                <w:color w:val="000000"/>
-                <w:sz w:val="24"/>
-                <w:szCs w:val="24"/>
-                <w:vertAlign w:val="superscript"/>
-                <w:lang w:eastAsia="es-CO"/>
-              </w:rPr>
               <w:t>2</w:t>
+            </w:r>
+            <w:r>
+              <w:rPr>
+                <w:rFonts w:ascii="Times New Roman" w:eastAsia="Times New Roman" w:hAnsi="Times New Roman" w:cs="Times New Roman"/>
+                <w:color w:val="000000"/>
+                <w:sz w:val="24"/>
+                <w:szCs w:val="24"/>
+                <w:lang w:eastAsia="es-CO"/>
+              </w:rPr>
+              <w:t>/2, teniendo en cuenta que pensamos aplicar inserción, en el peor de los casos</w:t>
             </w:r>
           </w:p>
         </w:tc>
@@ -3356,7 +3497,6 @@
           <w:sz w:val="24"/>
           <w:szCs w:val="24"/>
         </w:rPr>
-        <w:lastRenderedPageBreak/>
         <w:t>PARTE C:</w:t>
       </w:r>
     </w:p>
@@ -3776,18 +3916,30 @@
                 <w:color w:val="000000"/>
                 <w:sz w:val="24"/>
                 <w:szCs w:val="24"/>
-                <w:lang w:eastAsia="es-CO"/>
-              </w:rPr>
-            </w:pPr>
-            <w:r>
-              <w:rPr>
-                <w:rFonts w:ascii="Times New Roman" w:eastAsia="Times New Roman" w:hAnsi="Times New Roman" w:cs="Times New Roman"/>
-                <w:color w:val="000000"/>
-                <w:sz w:val="24"/>
-                <w:szCs w:val="24"/>
-                <w:lang w:eastAsia="es-CO"/>
-              </w:rPr>
-              <w:t>N</w:t>
+                <w:vertAlign w:val="superscript"/>
+                <w:lang w:eastAsia="es-CO"/>
+              </w:rPr>
+            </w:pPr>
+            <w:r>
+              <w:rPr>
+                <w:rFonts w:ascii="Times New Roman" w:eastAsia="Times New Roman" w:hAnsi="Times New Roman" w:cs="Times New Roman"/>
+                <w:color w:val="000000"/>
+                <w:sz w:val="24"/>
+                <w:szCs w:val="24"/>
+                <w:lang w:eastAsia="es-CO"/>
+              </w:rPr>
+              <w:t>Como se deben eliminar los duplicados y hacer el ordenamiento, la complejidad sería N</w:t>
+            </w:r>
+            <w:r>
+              <w:rPr>
+                <w:rFonts w:ascii="Times New Roman" w:eastAsia="Times New Roman" w:hAnsi="Times New Roman" w:cs="Times New Roman"/>
+                <w:color w:val="000000"/>
+                <w:sz w:val="24"/>
+                <w:szCs w:val="24"/>
+                <w:vertAlign w:val="superscript"/>
+                <w:lang w:eastAsia="es-CO"/>
+              </w:rPr>
+              <w:t>2</w:t>
             </w:r>
           </w:p>
         </w:tc>
@@ -4231,30 +4383,39 @@
                 <w:color w:val="000000"/>
                 <w:sz w:val="24"/>
                 <w:szCs w:val="24"/>
+                <w:lang w:eastAsia="es-CO"/>
+              </w:rPr>
+            </w:pPr>
+            <w:r>
+              <w:rPr>
+                <w:rFonts w:ascii="Times New Roman" w:eastAsia="Times New Roman" w:hAnsi="Times New Roman" w:cs="Times New Roman"/>
+                <w:color w:val="000000"/>
+                <w:sz w:val="24"/>
+                <w:szCs w:val="24"/>
+                <w:lang w:eastAsia="es-CO"/>
+              </w:rPr>
+              <w:t>N</w:t>
+            </w:r>
+            <w:r>
+              <w:rPr>
+                <w:rFonts w:ascii="Times New Roman" w:eastAsia="Times New Roman" w:hAnsi="Times New Roman" w:cs="Times New Roman"/>
+                <w:color w:val="000000"/>
+                <w:sz w:val="24"/>
+                <w:szCs w:val="24"/>
                 <w:vertAlign w:val="superscript"/>
                 <w:lang w:eastAsia="es-CO"/>
               </w:rPr>
-            </w:pPr>
-            <w:r>
-              <w:rPr>
-                <w:rFonts w:ascii="Times New Roman" w:eastAsia="Times New Roman" w:hAnsi="Times New Roman" w:cs="Times New Roman"/>
-                <w:color w:val="000000"/>
-                <w:sz w:val="24"/>
-                <w:szCs w:val="24"/>
-                <w:lang w:eastAsia="es-CO"/>
-              </w:rPr>
-              <w:t>N</w:t>
-            </w:r>
-            <w:r>
-              <w:rPr>
-                <w:rFonts w:ascii="Times New Roman" w:eastAsia="Times New Roman" w:hAnsi="Times New Roman" w:cs="Times New Roman"/>
-                <w:color w:val="000000"/>
-                <w:sz w:val="24"/>
-                <w:szCs w:val="24"/>
-                <w:vertAlign w:val="superscript"/>
-                <w:lang w:eastAsia="es-CO"/>
-              </w:rPr>
               <w:t>2</w:t>
+            </w:r>
+            <w:r>
+              <w:rPr>
+                <w:rFonts w:ascii="Times New Roman" w:eastAsia="Times New Roman" w:hAnsi="Times New Roman" w:cs="Times New Roman"/>
+                <w:color w:val="000000"/>
+                <w:sz w:val="24"/>
+                <w:szCs w:val="24"/>
+                <w:lang w:eastAsia="es-CO"/>
+              </w:rPr>
+              <w:t>, ya que se debe procesar la información parecido al anterior, solamente que por código de infracción</w:t>
             </w:r>
           </w:p>
         </w:tc>
@@ -4323,17 +4484,7 @@
                 <w:szCs w:val="24"/>
                 <w:lang w:eastAsia="es-CO"/>
               </w:rPr>
-              <w:t>3</w:t>
-            </w:r>
-            <w:r>
-              <w:rPr>
-                <w:rFonts w:ascii="Times New Roman" w:eastAsia="Times New Roman" w:hAnsi="Times New Roman" w:cs="Times New Roman"/>
-                <w:color w:val="FFFFFF"/>
-                <w:sz w:val="24"/>
-                <w:szCs w:val="24"/>
-                <w:lang w:eastAsia="es-CO"/>
-              </w:rPr>
-              <w:t xml:space="preserve">. </w:t>
+              <w:t xml:space="preserve">3. </w:t>
             </w:r>
             <w:r>
               <w:rPr>
@@ -4624,27 +4775,7 @@
                 <w:szCs w:val="24"/>
                 <w:lang w:eastAsia="es-CO"/>
               </w:rPr>
-              <w:t>Un arreglo, en el que cada posición va a ser un arreglo, y en el último</w:t>
-            </w:r>
-            <w:r>
-              <w:rPr>
-                <w:rFonts w:ascii="Times New Roman" w:eastAsia="Times New Roman" w:hAnsi="Times New Roman" w:cs="Times New Roman"/>
-                <w:color w:val="000000"/>
-                <w:sz w:val="24"/>
-                <w:szCs w:val="24"/>
-                <w:lang w:eastAsia="es-CO"/>
-              </w:rPr>
-              <w:t xml:space="preserve"> (interno)</w:t>
-            </w:r>
-            <w:r>
-              <w:rPr>
-                <w:rFonts w:ascii="Times New Roman" w:eastAsia="Times New Roman" w:hAnsi="Times New Roman" w:cs="Times New Roman"/>
-                <w:color w:val="000000"/>
-                <w:sz w:val="24"/>
-                <w:szCs w:val="24"/>
-                <w:lang w:eastAsia="es-CO"/>
-              </w:rPr>
-              <w:t xml:space="preserve">, las posiciones van a ser: código de comparendo y número de repeticiones. </w:t>
+              <w:t xml:space="preserve">Un arreglo, en el que cada posición va a ser un arreglo, y en el último (interno), las posiciones van a ser: código de comparendo y número de repeticiones. </w:t>
             </w:r>
           </w:p>
         </w:tc>
@@ -4686,6 +4817,7 @@
                 <w:szCs w:val="24"/>
                 <w:lang w:eastAsia="es-CO"/>
               </w:rPr>
+              <w:lastRenderedPageBreak/>
               <w:t>Estimación de complejidad:</w:t>
             </w:r>
           </w:p>
@@ -4712,30 +4844,49 @@
                 <w:color w:val="000000"/>
                 <w:sz w:val="24"/>
                 <w:szCs w:val="24"/>
+                <w:lang w:eastAsia="es-CO"/>
+              </w:rPr>
+            </w:pPr>
+            <w:r>
+              <w:rPr>
+                <w:rFonts w:ascii="Times New Roman" w:eastAsia="Times New Roman" w:hAnsi="Times New Roman" w:cs="Times New Roman"/>
+                <w:color w:val="000000"/>
+                <w:sz w:val="24"/>
+                <w:szCs w:val="24"/>
+                <w:lang w:eastAsia="es-CO"/>
+              </w:rPr>
+              <w:t>N</w:t>
+            </w:r>
+            <w:r>
+              <w:rPr>
+                <w:rFonts w:ascii="Times New Roman" w:eastAsia="Times New Roman" w:hAnsi="Times New Roman" w:cs="Times New Roman"/>
+                <w:color w:val="000000"/>
+                <w:sz w:val="24"/>
+                <w:szCs w:val="24"/>
                 <w:vertAlign w:val="superscript"/>
                 <w:lang w:eastAsia="es-CO"/>
               </w:rPr>
-            </w:pPr>
-            <w:r>
-              <w:rPr>
-                <w:rFonts w:ascii="Times New Roman" w:eastAsia="Times New Roman" w:hAnsi="Times New Roman" w:cs="Times New Roman"/>
-                <w:color w:val="000000"/>
-                <w:sz w:val="24"/>
-                <w:szCs w:val="24"/>
-                <w:lang w:eastAsia="es-CO"/>
-              </w:rPr>
-              <w:t>N</w:t>
-            </w:r>
-            <w:r>
-              <w:rPr>
-                <w:rFonts w:ascii="Times New Roman" w:eastAsia="Times New Roman" w:hAnsi="Times New Roman" w:cs="Times New Roman"/>
-                <w:color w:val="000000"/>
-                <w:sz w:val="24"/>
-                <w:szCs w:val="24"/>
-                <w:vertAlign w:val="superscript"/>
-                <w:lang w:eastAsia="es-CO"/>
-              </w:rPr>
               <w:t>2</w:t>
+            </w:r>
+            <w:r>
+              <w:rPr>
+                <w:rFonts w:ascii="Times New Roman" w:eastAsia="Times New Roman" w:hAnsi="Times New Roman" w:cs="Times New Roman"/>
+                <w:color w:val="000000"/>
+                <w:sz w:val="24"/>
+                <w:szCs w:val="24"/>
+                <w:lang w:eastAsia="es-CO"/>
+              </w:rPr>
+              <w:t>, para que primer</w:t>
+            </w:r>
+            <w:r>
+              <w:rPr>
+                <w:rFonts w:ascii="Times New Roman" w:eastAsia="Times New Roman" w:hAnsi="Times New Roman" w:cs="Times New Roman"/>
+                <w:color w:val="000000"/>
+                <w:sz w:val="24"/>
+                <w:szCs w:val="24"/>
+                <w:lang w:eastAsia="es-CO"/>
+              </w:rPr>
+              <w:t>o se ordenen las localidades, y contabilizarlas correctamente</w:t>
             </w:r>
           </w:p>
         </w:tc>
@@ -4752,8 +4903,6 @@
           <w:szCs w:val="24"/>
         </w:rPr>
       </w:pPr>
-      <w:bookmarkStart w:id="0" w:name="_GoBack"/>
-      <w:bookmarkEnd w:id="0"/>
     </w:p>
     <w:sectPr>
       <w:headerReference w:type="default" r:id="rId7"/>
@@ -4839,6 +4988,43 @@
   </w:p>
   <w:p>
     <w:pPr>
+      <w:pStyle w:val="HTMLconformatoprevio"/>
+      <w:shd w:val="clear" w:color="auto" w:fill="FFFFFF"/>
+      <w:rPr>
+        <w:rFonts w:ascii="Consolas" w:hAnsi="Consolas"/>
+        <w:color w:val="24292E"/>
+        <w:sz w:val="18"/>
+        <w:szCs w:val="18"/>
+      </w:rPr>
+    </w:pPr>
+    <w:r>
+      <w:rPr>
+        <w:rFonts w:ascii="Times New Roman" w:hAnsi="Times New Roman" w:cs="Times New Roman"/>
+        <w:sz w:val="24"/>
+        <w:szCs w:val="24"/>
+      </w:rPr>
+      <w:t>Santiago Bobadilla Suárez</w:t>
+    </w:r>
+    <w:r>
+      <w:rPr>
+        <w:rFonts w:ascii="Times New Roman" w:hAnsi="Times New Roman" w:cs="Times New Roman"/>
+        <w:sz w:val="36"/>
+        <w:szCs w:val="36"/>
+      </w:rPr>
+      <w:t xml:space="preserve"> </w:t>
+    </w:r>
+    <w:r>
+      <w:rPr>
+        <w:rFonts w:ascii="Times New Roman" w:hAnsi="Times New Roman" w:cs="Times New Roman"/>
+        <w:color w:val="24292E"/>
+        <w:sz w:val="24"/>
+        <w:szCs w:val="24"/>
+      </w:rPr>
+      <w:t>201820728</w:t>
+    </w:r>
+  </w:p>
+  <w:p>
+    <w:pPr>
       <w:pStyle w:val="Encabezado"/>
       <w:spacing w:line="360" w:lineRule="auto"/>
       <w:rPr>
@@ -4847,14 +5033,6 @@
         <w:szCs w:val="24"/>
       </w:rPr>
     </w:pPr>
-    <w:r>
-      <w:rPr>
-        <w:rFonts w:ascii="Times New Roman" w:hAnsi="Times New Roman" w:cs="Times New Roman"/>
-        <w:sz w:val="24"/>
-        <w:szCs w:val="24"/>
-      </w:rPr>
-      <w:t>Santiago Bobadilla Suárez 2018 algo</w:t>
-    </w:r>
   </w:p>
 </w:hdr>
 </file>
@@ -5341,7 +5519,7 @@
       </w:pPr>
     </w:pPrDefault>
   </w:docDefaults>
-  <w:latentStyles w:defLockedState="0" w:defUIPriority="99" w:defSemiHidden="0" w:defUnhideWhenUsed="0" w:defQFormat="0" w:count="377">
+  <w:latentStyles w:defLockedState="0" w:defUIPriority="99" w:defSemiHidden="0" w:defUnhideWhenUsed="0" w:defQFormat="0" w:count="376">
     <w:lsdException w:name="Normal" w:uiPriority="0" w:qFormat="1"/>
     <w:lsdException w:name="heading 1" w:uiPriority="9" w:qFormat="1"/>
     <w:lsdException w:name="heading 2" w:semiHidden="1" w:uiPriority="9" w:unhideWhenUsed="1" w:qFormat="1"/>
@@ -5447,6 +5625,7 @@
     <w:lsdException w:name="HTML Sample" w:semiHidden="1" w:unhideWhenUsed="1"/>
     <w:lsdException w:name="HTML Typewriter" w:semiHidden="1" w:unhideWhenUsed="1"/>
     <w:lsdException w:name="HTML Variable" w:semiHidden="1" w:unhideWhenUsed="1"/>
+    <w:lsdException w:name="Normal Table" w:semiHidden="1" w:unhideWhenUsed="1"/>
     <w:lsdException w:name="annotation subject" w:semiHidden="1" w:unhideWhenUsed="1"/>
     <w:lsdException w:name="No List" w:semiHidden="1" w:unhideWhenUsed="1"/>
     <w:lsdException w:name="Outline List 1" w:semiHidden="1" w:unhideWhenUsed="1"/>
@@ -5493,8 +5672,10 @@
     <w:lsdException w:name="Table Subtle 2" w:semiHidden="1" w:unhideWhenUsed="1"/>
     <w:lsdException w:name="Table Web 1" w:semiHidden="1" w:unhideWhenUsed="1"/>
     <w:lsdException w:name="Table Web 2" w:semiHidden="1" w:unhideWhenUsed="1"/>
+    <w:lsdException w:name="Table Web 3" w:semiHidden="1" w:unhideWhenUsed="1"/>
     <w:lsdException w:name="Balloon Text" w:semiHidden="1" w:unhideWhenUsed="1"/>
     <w:lsdException w:name="Table Grid" w:uiPriority="39"/>
+    <w:lsdException w:name="Table Theme" w:semiHidden="1" w:unhideWhenUsed="1"/>
     <w:lsdException w:name="Placeholder Text" w:semiHidden="1"/>
     <w:lsdException w:name="No Spacing" w:uiPriority="1" w:qFormat="1"/>
     <w:lsdException w:name="Light Shading" w:uiPriority="60"/>
@@ -5715,7 +5896,6 @@
     <w:lsdException w:name="Hashtag" w:semiHidden="1" w:unhideWhenUsed="1"/>
     <w:lsdException w:name="Unresolved Mention" w:semiHidden="1" w:unhideWhenUsed="1"/>
     <w:lsdException w:name="Smart Link" w:semiHidden="1" w:unhideWhenUsed="1"/>
-    <w:lsdException w:name="Smart Link Error" w:semiHidden="1" w:unhideWhenUsed="1"/>
   </w:latentStyles>
   <w:style w:type="paragraph" w:default="1" w:styleId="Normal">
     <w:name w:val="Normal"/>
@@ -5802,6 +5982,56 @@
       <w:ind w:left="720"/>
       <w:contextualSpacing/>
     </w:pPr>
+  </w:style>
+  <w:style w:type="paragraph" w:styleId="HTMLconformatoprevio">
+    <w:name w:val="HTML Preformatted"/>
+    <w:basedOn w:val="Normal"/>
+    <w:link w:val="HTMLconformatoprevioCar"/>
+    <w:uiPriority w:val="99"/>
+    <w:semiHidden/>
+    <w:unhideWhenUsed/>
+    <w:rsid w:val="006B779D"/>
+    <w:pPr>
+      <w:tabs>
+        <w:tab w:val="left" w:pos="916"/>
+        <w:tab w:val="left" w:pos="1832"/>
+        <w:tab w:val="left" w:pos="2748"/>
+        <w:tab w:val="left" w:pos="3664"/>
+        <w:tab w:val="left" w:pos="4580"/>
+        <w:tab w:val="left" w:pos="5496"/>
+        <w:tab w:val="left" w:pos="6412"/>
+        <w:tab w:val="left" w:pos="7328"/>
+        <w:tab w:val="left" w:pos="8244"/>
+        <w:tab w:val="left" w:pos="9160"/>
+        <w:tab w:val="left" w:pos="10076"/>
+        <w:tab w:val="left" w:pos="10992"/>
+        <w:tab w:val="left" w:pos="11908"/>
+        <w:tab w:val="left" w:pos="12824"/>
+        <w:tab w:val="left" w:pos="13740"/>
+        <w:tab w:val="left" w:pos="14656"/>
+      </w:tabs>
+      <w:spacing w:after="0" w:line="240" w:lineRule="auto"/>
+    </w:pPr>
+    <w:rPr>
+      <w:rFonts w:ascii="Courier New" w:eastAsia="Times New Roman" w:hAnsi="Courier New" w:cs="Courier New"/>
+      <w:sz w:val="20"/>
+      <w:szCs w:val="20"/>
+      <w:lang w:eastAsia="es-CO"/>
+    </w:rPr>
+  </w:style>
+  <w:style w:type="character" w:customStyle="1" w:styleId="HTMLconformatoprevioCar">
+    <w:name w:val="HTML con formato previo Car"/>
+    <w:basedOn w:val="Fuentedeprrafopredeter"/>
+    <w:link w:val="HTMLconformatoprevio"/>
+    <w:uiPriority w:val="99"/>
+    <w:semiHidden/>
+    <w:rsid w:val="006B779D"/>
+    <w:rPr>
+      <w:rFonts w:ascii="Courier New" w:eastAsia="Times New Roman" w:hAnsi="Courier New" w:cs="Courier New"/>
+      <w:sz w:val="20"/>
+      <w:szCs w:val="20"/>
+      <w:lang w:eastAsia="es-CO"/>
+    </w:rPr>
   </w:style>
 </w:styles>
 </file>

</xml_diff>